<commit_message>
[RS] Fiscal: Customer Identification/ VAT Registration No. on Fiscal Bill A4 v1 (#9364)
</commit_message>
<xml_diff>
--- a/Application/src/_Reports/layouts/RSFiscallBillA4v1.docx
+++ b/Application/src/_Reports/layouts/RSFiscallBillA4v1.docx
@@ -1,7 +1,67 @@
 
 <file path=word/document.xml><?xml version="1.0" encoding="utf-8"?>
-<w:document xmlns:a="http://schemas.openxmlformats.org/drawingml/2006/main" xmlns:pic="http://schemas.openxmlformats.org/drawingml/2006/picture" xmlns:wpc="http://schemas.microsoft.com/office/word/2010/wordprocessingCanvas" xmlns:cx="http://schemas.microsoft.com/office/drawing/2014/chartex" xmlns:cx1="http://schemas.microsoft.com/office/drawing/2015/9/8/chartex" xmlns:cx2="http://schemas.microsoft.com/office/drawing/2015/10/21/chartex" xmlns:cx3="http://schemas.microsoft.com/office/drawing/2016/5/9/chartex" xmlns:cx4="http://schemas.microsoft.com/office/drawing/2016/5/10/chartex" xmlns:cx5="http://schemas.microsoft.com/office/drawing/2016/5/11/chartex" xmlns:cx6="http://schemas.microsoft.com/office/drawing/2016/5/12/chartex" xmlns:cx7="http://schemas.microsoft.com/office/drawing/2016/5/13/chartex" xmlns:cx8="http://schemas.microsoft.com/office/drawing/2016/5/14/chartex" xmlns:mc="http://schemas.openxmlformats.org/markup-compatibility/2006" xmlns:aink="http://schemas.microsoft.com/office/drawing/2016/ink" xmlns:am3d="http://schemas.microsoft.com/office/drawing/2017/model3d" xmlns:o="urn:schemas-microsoft-com:office:office" xmlns:oel="http://schemas.microsoft.com/office/2019/extlst" xmlns:r="http://schemas.openxmlformats.org/officeDocument/2006/relationships" xmlns:m="http://schemas.openxmlformats.org/officeDocument/2006/math" xmlns:v="urn:schemas-microsoft-com:vml" xmlns:wp14="http://schemas.microsoft.com/office/word/2010/wordprocessingDrawing" xmlns:wp="http://schemas.openxmlformats.org/drawingml/2006/wordprocessingDrawing" xmlns:w10="urn:schemas-microsoft-com:office:word" xmlns:w="http://schemas.openxmlformats.org/wordprocessingml/2006/main" xmlns:w14="http://schemas.microsoft.com/office/word/2010/wordml" xmlns:w15="http://schemas.microsoft.com/office/word/2012/wordml" xmlns:w16cex="http://schemas.microsoft.com/office/word/2018/wordml/cex" xmlns:w16cid="http://schemas.microsoft.com/office/word/2016/wordml/cid" xmlns:w16="http://schemas.microsoft.com/office/word/2018/wordml" xmlns:w16sdtdh="http://schemas.microsoft.com/office/word/2020/wordml/sdtdatahash" xmlns:w16se="http://schemas.microsoft.com/office/word/2015/wordml/symex" xmlns:wpg="http://schemas.microsoft.com/office/word/2010/wordprocessingGroup" xmlns:wpi="http://schemas.microsoft.com/office/word/2010/wordprocessingInk" xmlns:wne="http://schemas.microsoft.com/office/word/2006/wordml" xmlns:wps="http://schemas.microsoft.com/office/word/2010/wordprocessingShape" mc:Ignorable="w14 w15 w16se w16cid w16 w16cex w16sdtdh wp14">
+<w:document xmlns:a="http://schemas.openxmlformats.org/drawingml/2006/main" xmlns:pic="http://schemas.openxmlformats.org/drawingml/2006/picture" xmlns:wpc="http://schemas.microsoft.com/office/word/2010/wordprocessingCanvas" xmlns:cx="http://schemas.microsoft.com/office/drawing/2014/chartex" xmlns:cx1="http://schemas.microsoft.com/office/drawing/2015/9/8/chartex" xmlns:cx2="http://schemas.microsoft.com/office/drawing/2015/10/21/chartex" xmlns:cx3="http://schemas.microsoft.com/office/drawing/2016/5/9/chartex" xmlns:cx4="http://schemas.microsoft.com/office/drawing/2016/5/10/chartex" xmlns:cx5="http://schemas.microsoft.com/office/drawing/2016/5/11/chartex" xmlns:cx6="http://schemas.microsoft.com/office/drawing/2016/5/12/chartex" xmlns:cx7="http://schemas.microsoft.com/office/drawing/2016/5/13/chartex" xmlns:cx8="http://schemas.microsoft.com/office/drawing/2016/5/14/chartex" xmlns:mc="http://schemas.openxmlformats.org/markup-compatibility/2006" xmlns:aink="http://schemas.microsoft.com/office/drawing/2016/ink" xmlns:am3d="http://schemas.microsoft.com/office/drawing/2017/model3d" xmlns:o="urn:schemas-microsoft-com:office:office" xmlns:oel="http://schemas.microsoft.com/office/2019/extlst" xmlns:r="http://schemas.openxmlformats.org/officeDocument/2006/relationships" xmlns:m="http://schemas.openxmlformats.org/officeDocument/2006/math" xmlns:v="urn:schemas-microsoft-com:vml" xmlns:wp14="http://schemas.microsoft.com/office/word/2010/wordprocessingDrawing" xmlns:wp="http://schemas.openxmlformats.org/drawingml/2006/wordprocessingDrawing" xmlns:w10="urn:schemas-microsoft-com:office:word" xmlns:w="http://schemas.openxmlformats.org/wordprocessingml/2006/main" xmlns:w14="http://schemas.microsoft.com/office/word/2010/wordml" xmlns:w15="http://schemas.microsoft.com/office/word/2012/wordml" xmlns:w16cex="http://schemas.microsoft.com/office/word/2018/wordml/cex" xmlns:w16cid="http://schemas.microsoft.com/office/word/2016/wordml/cid" xmlns:w16="http://schemas.microsoft.com/office/word/2018/wordml" xmlns:w16du="http://schemas.microsoft.com/office/word/2023/wordml/word16du" xmlns:w16sdtdh="http://schemas.microsoft.com/office/word/2020/wordml/sdtdatahash" xmlns:w16sdtfl="http://schemas.microsoft.com/office/word/2024/wordml/sdtformatlock" xmlns:w16se="http://schemas.microsoft.com/office/word/2015/wordml/symex" xmlns:wpg="http://schemas.microsoft.com/office/word/2010/wordprocessingGroup" xmlns:wpi="http://schemas.microsoft.com/office/word/2010/wordprocessingInk" xmlns:wne="http://schemas.microsoft.com/office/word/2006/wordml" xmlns:wps="http://schemas.microsoft.com/office/word/2010/wordprocessingShape" mc:Ignorable="w14 w15 w16se w16cid w16 w16cex w16sdtdh w16sdtfl w16du wp14">
   <w:body>
+    <w:tbl>
+      <w:tblPr>
+        <w:tblStyle w:val="TableGrid"/>
+        <w:tblW w:w="0" w:type="auto"/>
+        <w:tblBorders>
+          <w:top w:val="none" w:color="auto" w:sz="0" w:space="0"/>
+          <w:left w:val="none" w:color="auto" w:sz="0" w:space="0"/>
+          <w:bottom w:val="none" w:color="auto" w:sz="0" w:space="0"/>
+          <w:right w:val="none" w:color="auto" w:sz="0" w:space="0"/>
+          <w:insideH w:val="none" w:color="auto" w:sz="0" w:space="0"/>
+          <w:insideV w:val="none" w:color="auto" w:sz="0" w:space="0"/>
+        </w:tblBorders>
+        <w:tblLook w:val="04A0" w:firstRow="1" w:lastRow="0" w:firstColumn="1" w:lastColumn="0" w:noHBand="0" w:noVBand="1"/>
+      </w:tblPr>
+      <w:tblGrid>
+        <w:gridCol w:w="4508"/>
+        <w:gridCol w:w="4508"/>
+      </w:tblGrid>
+      <w:tr>
+        <w:sdt>
+          <w:sdtPr>
+            <w:alias w:val="#Nav: /NPR_RS_POS_Audit_Log_Aux_Info/FiscalDetails/CustomerInformationBlock"/>
+            <w:tag w:val="#Nav: NPR_RS_Fiscal_Bill_A4_v1/6014453"/>
+            <w:id w:val="-894269768"/>
+            <w:placeholder>
+              <w:docPart w:val="DefaultPlaceholder_-1854013440"/>
+            </w:placeholder>
+            <w:dataBinding w:prefixMappings="xmlns:ns0='urn:microsoft-dynamics-nav/reports/NPR_RS_Fiscal_Bill_A4_v1/6014453/' " w:xpath="/ns0:NavWordReportXmlPart[1]/ns0:NPR_RS_POS_Audit_Log_Aux_Info[1]/ns0:FiscalDetails[1]/ns0:CustomerInformationBlock[1]" w:storeItemID="{97405892-E049-4DDC-A51A-33682FA54B2F}"/>
+            <w:text/>
+          </w:sdtPr>
+          <w:sdtContent>
+            <w:tc>
+              <w:tcPr>
+                <w:tcW w:w="4508" w:type="dxa"/>
+              </w:tcPr>
+              <w:p>
+                <w:r>
+                  <w:t>CustomerInformationBlock</w:t>
+                </w:r>
+              </w:p>
+            </w:tc>
+          </w:sdtContent>
+        </w:sdt>
+        <w:tc>
+          <w:tcPr>
+            <w:tcW w:w="4508" w:type="dxa"/>
+          </w:tcPr>
+          <w:p>
+            <w:pPr>
+              <w:jc w:val="center"/>
+            </w:pPr>
+          </w:p>
+        </w:tc>
+      </w:tr>
+    </w:tbl>
+    <w:p>
+      <w:pPr>
+        <w:jc w:val="center"/>
+      </w:pPr>
+    </w:p>
     <w:sdt>
       <w:sdtPr>
         <w:alias w:val="#Nav: /NPR_RS_POS_Audit_Log_Aux_Info/FiscalDetails/FiscalBegginingText"/>
@@ -10,7 +70,7 @@
         <w:placeholder>
           <w:docPart w:val="DefaultPlaceholder_-1854013440"/>
         </w:placeholder>
-        <w:dataBinding w:prefixMappings="xmlns:ns0='urn:microsoft-dynamics-nav/reports/NPR_RS_Fiscal_Bill_A4_v1/6014453/'" w:xpath="/ns0:NavWordReportXmlPart[1]/ns0:NPR_RS_POS_Audit_Log_Aux_Info[1]/ns0:FiscalDetails[1]/ns0:FiscalBegginingText[1]" w:storeItemID="{C422AE0F-6BBB-47D8-A426-88741F7A773F}"/>
+        <w:dataBinding w:prefixMappings="xmlns:ns0='urn:microsoft-dynamics-nav/reports/NPR_RS_Fiscal_Bill_A4_v1/6014453/'" w:xpath="/ns0:NavWordReportXmlPart[1]/ns0:NPR_RS_POS_Audit_Log_Aux_Info[1]/ns0:FiscalDetails[1]/ns0:FiscalBegginingText[1]" w:storeItemID="{97405892-E049-4DDC-A51A-33682FA54B2F}"/>
         <w:text/>
       </w:sdtPr>
       <w:sdtContent>
@@ -58,7 +118,7 @@
             <w:placeholder>
               <w:docPart w:val="45D15CAACACC4E96907BFE2946A76469"/>
             </w:placeholder>
-            <w:dataBinding w:prefixMappings="xmlns:ns0='urn:microsoft-dynamics-nav/reports/NPR_RS_Fiscal_Bill_A4_v1/6014453/'" w:xpath="/ns0:NavWordReportXmlPart[1]/ns0:Labels[1]/ns0:TinCaptionLbl[1]" w:storeItemID="{C422AE0F-6BBB-47D8-A426-88741F7A773F}"/>
+            <w:dataBinding w:prefixMappings="xmlns:ns0='urn:microsoft-dynamics-nav/reports/NPR_RS_Fiscal_Bill_A4_v1/6014453/'" w:xpath="/ns0:NavWordReportXmlPart[1]/ns0:Labels[1]/ns0:TinCaptionLbl[1]" w:storeItemID="{97405892-E049-4DDC-A51A-33682FA54B2F}"/>
             <w:text/>
           </w:sdtPr>
           <w:sdtContent>
@@ -85,7 +145,7 @@
             <w:placeholder>
               <w:docPart w:val="CDF0269C57DB458387A1E02ACEE03031"/>
             </w:placeholder>
-            <w:dataBinding w:prefixMappings="xmlns:ns0='urn:microsoft-dynamics-nav/reports/NPR_RS_Fiscal_Bill_A4_v1/6014453/'" w:xpath="/ns0:NavWordReportXmlPart[1]/ns0:NPR_RS_POS_Audit_Log_Aux_Info[1]/ns0:FiscalDetails[1]/ns0:CompanyInformationBlock[1]" w:storeItemID="{C422AE0F-6BBB-47D8-A426-88741F7A773F}"/>
+            <w:dataBinding w:prefixMappings="xmlns:ns0='urn:microsoft-dynamics-nav/reports/NPR_RS_Fiscal_Bill_A4_v1/6014453/'" w:xpath="/ns0:NavWordReportXmlPart[1]/ns0:NPR_RS_POS_Audit_Log_Aux_Info[1]/ns0:FiscalDetails[1]/ns0:CompanyInformationBlock[1]" w:storeItemID="{97405892-E049-4DDC-A51A-33682FA54B2F}"/>
             <w:text/>
           </w:sdtPr>
           <w:sdtContent>
@@ -117,7 +177,7 @@
             <w:alias w:val="#Nav: /NPR_RS_POS_Audit_Log_Aux_Info/FiscalDetails/QRCode"/>
             <w:tag w:val="#Nav: NPR_RS_Fiscal_Bill_A4_v1/6014453"/>
             <w:id w:val="-1313560127"/>
-            <w:dataBinding w:prefixMappings="xmlns:ns0='urn:microsoft-dynamics-nav/reports/NPR_RS_Fiscal_Bill_A4_v1/6014453/'" w:xpath="/ns0:NavWordReportXmlPart[1]/ns0:NPR_RS_POS_Audit_Log_Aux_Info[1]/ns0:FiscalDetails[1]/ns0:QRCode[1]" w:storeItemID="{C422AE0F-6BBB-47D8-A426-88741F7A773F}"/>
+            <w:dataBinding w:prefixMappings="xmlns:ns0='urn:microsoft-dynamics-nav/reports/NPR_RS_Fiscal_Bill_A4_v1/6014453/'" w:xpath="/ns0:NavWordReportXmlPart[1]/ns0:NPR_RS_POS_Audit_Log_Aux_Info[1]/ns0:FiscalDetails[1]/ns0:QRCode[1]" w:storeItemID="{97405892-E049-4DDC-A51A-33682FA54B2F}"/>
             <w:picture/>
           </w:sdtPr>
           <w:sdtContent>
@@ -202,7 +262,7 @@
             <w:placeholder>
               <w:docPart w:val="45D15CAACACC4E96907BFE2946A76469"/>
             </w:placeholder>
-            <w:dataBinding w:prefixMappings="xmlns:ns0='urn:microsoft-dynamics-nav/reports/NPR_RS_Fiscal_Bill_A4_v1/6014453/'" w:xpath="/ns0:NavWordReportXmlPart[1]/ns0:Labels[1]/ns0:BusinessCaptionLbl[1]" w:storeItemID="{C422AE0F-6BBB-47D8-A426-88741F7A773F}"/>
+            <w:dataBinding w:prefixMappings="xmlns:ns0='urn:microsoft-dynamics-nav/reports/NPR_RS_Fiscal_Bill_A4_v1/6014453/'" w:xpath="/ns0:NavWordReportXmlPart[1]/ns0:Labels[1]/ns0:BusinessCaptionLbl[1]" w:storeItemID="{97405892-E049-4DDC-A51A-33682FA54B2F}"/>
             <w:text/>
           </w:sdtPr>
           <w:sdtContent>
@@ -263,7 +323,7 @@
             <w:placeholder>
               <w:docPart w:val="45D15CAACACC4E96907BFE2946A76469"/>
             </w:placeholder>
-            <w:dataBinding w:prefixMappings="xmlns:ns0='urn:microsoft-dynamics-nav/reports/NPR_RS_Fiscal_Bill_A4_v1/6014453/'" w:xpath="/ns0:NavWordReportXmlPart[1]/ns0:Labels[1]/ns0:LocationNameCaptionLbl[1]" w:storeItemID="{C422AE0F-6BBB-47D8-A426-88741F7A773F}"/>
+            <w:dataBinding w:prefixMappings="xmlns:ns0='urn:microsoft-dynamics-nav/reports/NPR_RS_Fiscal_Bill_A4_v1/6014453/'" w:xpath="/ns0:NavWordReportXmlPart[1]/ns0:Labels[1]/ns0:LocationNameCaptionLbl[1]" w:storeItemID="{97405892-E049-4DDC-A51A-33682FA54B2F}"/>
             <w:text/>
           </w:sdtPr>
           <w:sdtContent>
@@ -324,7 +384,7 @@
             <w:placeholder>
               <w:docPart w:val="45D15CAACACC4E96907BFE2946A76469"/>
             </w:placeholder>
-            <w:dataBinding w:prefixMappings="xmlns:ns0='urn:microsoft-dynamics-nav/reports/NPR_RS_Fiscal_Bill_A4_v1/6014453/'" w:xpath="/ns0:NavWordReportXmlPart[1]/ns0:Labels[1]/ns0:AddressNameCaptionLbl[1]" w:storeItemID="{C422AE0F-6BBB-47D8-A426-88741F7A773F}"/>
+            <w:dataBinding w:prefixMappings="xmlns:ns0='urn:microsoft-dynamics-nav/reports/NPR_RS_Fiscal_Bill_A4_v1/6014453/'" w:xpath="/ns0:NavWordReportXmlPart[1]/ns0:Labels[1]/ns0:AddressNameCaptionLbl[1]" w:storeItemID="{97405892-E049-4DDC-A51A-33682FA54B2F}"/>
             <w:text/>
           </w:sdtPr>
           <w:sdtContent>
@@ -385,7 +445,7 @@
             <w:placeholder>
               <w:docPart w:val="45D15CAACACC4E96907BFE2946A76469"/>
             </w:placeholder>
-            <w:dataBinding w:prefixMappings="xmlns:ns0='urn:microsoft-dynamics-nav/reports/NPR_RS_Fiscal_Bill_A4_v1/6014453/'" w:xpath="/ns0:NavWordReportXmlPart[1]/ns0:Labels[1]/ns0:DistrictCaptionLbl[1]" w:storeItemID="{C422AE0F-6BBB-47D8-A426-88741F7A773F}"/>
+            <w:dataBinding w:prefixMappings="xmlns:ns0='urn:microsoft-dynamics-nav/reports/NPR_RS_Fiscal_Bill_A4_v1/6014453/'" w:xpath="/ns0:NavWordReportXmlPart[1]/ns0:Labels[1]/ns0:DistrictCaptionLbl[1]" w:storeItemID="{97405892-E049-4DDC-A51A-33682FA54B2F}"/>
             <w:text/>
           </w:sdtPr>
           <w:sdtContent>
@@ -446,7 +506,7 @@
             <w:placeholder>
               <w:docPart w:val="4A8945FF3A904D4689F84B8647E22340"/>
             </w:placeholder>
-            <w:dataBinding w:prefixMappings="xmlns:ns0='urn:microsoft-dynamics-nav/reports/NPR_RS_Fiscal_Bill_A4_v1/6014453/'" w:xpath="/ns0:NavWordReportXmlPart[1]/ns0:NPR_RS_POS_Audit_Log_Aux_Info[1]/ns0:FiscalDetails[1]/ns0:ESIRBlock[1]" w:storeItemID="{C422AE0F-6BBB-47D8-A426-88741F7A773F}"/>
+            <w:dataBinding w:prefixMappings="xmlns:ns0='urn:microsoft-dynamics-nav/reports/NPR_RS_Fiscal_Bill_A4_v1/6014453/'" w:xpath="/ns0:NavWordReportXmlPart[1]/ns0:NPR_RS_POS_Audit_Log_Aux_Info[1]/ns0:FiscalDetails[1]/ns0:ESIRBlock[1]" w:storeItemID="{97405892-E049-4DDC-A51A-33682FA54B2F}"/>
             <w:text/>
           </w:sdtPr>
           <w:sdtContent>
@@ -515,7 +575,7 @@
         <w:placeholder>
           <w:docPart w:val="DefaultPlaceholder_-1854013440"/>
         </w:placeholder>
-        <w:dataBinding w:prefixMappings="xmlns:ns0='urn:microsoft-dynamics-nav/reports/NPR_RS_Fiscal_Bill_A4_v1/6014453/'" w:xpath="/ns0:NavWordReportXmlPart[1]/ns0:NPR_RS_POS_Audit_Log_Aux_Info[1]/ns0:FiscalDetails[1]/ns0:ItemsBlock[1]" w:storeItemID="{C422AE0F-6BBB-47D8-A426-88741F7A773F}"/>
+        <w:dataBinding w:prefixMappings="xmlns:ns0='urn:microsoft-dynamics-nav/reports/NPR_RS_Fiscal_Bill_A4_v1/6014453/'" w:xpath="/ns0:NavWordReportXmlPart[1]/ns0:NPR_RS_POS_Audit_Log_Aux_Info[1]/ns0:FiscalDetails[1]/ns0:ItemsBlock[1]" w:storeItemID="{97405892-E049-4DDC-A51A-33682FA54B2F}"/>
         <w:text/>
       </w:sdtPr>
       <w:sdtContent>
@@ -564,7 +624,7 @@
             <w:placeholder>
               <w:docPart w:val="DB9FB15AA2ED4A56937B968F742D1EE6"/>
             </w:placeholder>
-            <w:dataBinding w:prefixMappings="xmlns:ns0='urn:microsoft-dynamics-nav/reports/NPR_RS_Fiscal_Bill_A4_v1/6014453/'" w:xpath="/ns0:NavWordReportXmlPart[1]/ns0:Labels[1]/ns0:DescriptionCaptionLbl[1]" w:storeItemID="{C422AE0F-6BBB-47D8-A426-88741F7A773F}"/>
+            <w:dataBinding w:prefixMappings="xmlns:ns0='urn:microsoft-dynamics-nav/reports/NPR_RS_Fiscal_Bill_A4_v1/6014453/'" w:xpath="/ns0:NavWordReportXmlPart[1]/ns0:Labels[1]/ns0:DescriptionCaptionLbl[1]" w:storeItemID="{97405892-E049-4DDC-A51A-33682FA54B2F}"/>
             <w:text/>
           </w:sdtPr>
           <w:sdtContent>
@@ -597,7 +657,7 @@
             <w:placeholder>
               <w:docPart w:val="DB9FB15AA2ED4A56937B968F742D1EE6"/>
             </w:placeholder>
-            <w:dataBinding w:prefixMappings="xmlns:ns0='urn:microsoft-dynamics-nav/reports/NPR_RS_Fiscal_Bill_A4_v1/6014453/'" w:xpath="/ns0:NavWordReportXmlPart[1]/ns0:Labels[1]/ns0:UnitPriceCaptionLbl[1]" w:storeItemID="{C422AE0F-6BBB-47D8-A426-88741F7A773F}"/>
+            <w:dataBinding w:prefixMappings="xmlns:ns0='urn:microsoft-dynamics-nav/reports/NPR_RS_Fiscal_Bill_A4_v1/6014453/'" w:xpath="/ns0:NavWordReportXmlPart[1]/ns0:Labels[1]/ns0:UnitPriceCaptionLbl[1]" w:storeItemID="{97405892-E049-4DDC-A51A-33682FA54B2F}"/>
             <w:text/>
           </w:sdtPr>
           <w:sdtContent>
@@ -632,7 +692,7 @@
             <w:placeholder>
               <w:docPart w:val="DB9FB15AA2ED4A56937B968F742D1EE6"/>
             </w:placeholder>
-            <w:dataBinding w:prefixMappings="xmlns:ns0='urn:microsoft-dynamics-nav/reports/NPR_RS_Fiscal_Bill_A4_v1/6014453/'" w:xpath="/ns0:NavWordReportXmlPart[1]/ns0:Labels[1]/ns0:QtyCaptionLbl[1]" w:storeItemID="{C422AE0F-6BBB-47D8-A426-88741F7A773F}"/>
+            <w:dataBinding w:prefixMappings="xmlns:ns0='urn:microsoft-dynamics-nav/reports/NPR_RS_Fiscal_Bill_A4_v1/6014453/'" w:xpath="/ns0:NavWordReportXmlPart[1]/ns0:Labels[1]/ns0:QtyCaptionLbl[1]" w:storeItemID="{97405892-E049-4DDC-A51A-33682FA54B2F}"/>
             <w:text/>
           </w:sdtPr>
           <w:sdtContent>
@@ -667,7 +727,7 @@
             <w:placeholder>
               <w:docPart w:val="DB9FB15AA2ED4A56937B968F742D1EE6"/>
             </w:placeholder>
-            <w:dataBinding w:prefixMappings="xmlns:ns0='urn:microsoft-dynamics-nav/reports/NPR_RS_Fiscal_Bill_A4_v1/6014453/'" w:xpath="/ns0:NavWordReportXmlPart[1]/ns0:Labels[1]/ns0:TotalAmountCaptionLbl[1]" w:storeItemID="{C422AE0F-6BBB-47D8-A426-88741F7A773F}"/>
+            <w:dataBinding w:prefixMappings="xmlns:ns0='urn:microsoft-dynamics-nav/reports/NPR_RS_Fiscal_Bill_A4_v1/6014453/'" w:xpath="/ns0:NavWordReportXmlPart[1]/ns0:Labels[1]/ns0:TotalAmountCaptionLbl[1]" w:storeItemID="{97405892-E049-4DDC-A51A-33682FA54B2F}"/>
             <w:text/>
           </w:sdtPr>
           <w:sdtContent>
@@ -700,7 +760,7 @@
             <w:placeholder>
               <w:docPart w:val="DefaultPlaceholder_-1854013440"/>
             </w:placeholder>
-            <w:dataBinding w:prefixMappings="xmlns:ns0='urn:microsoft-dynamics-nav/reports/NPR_RS_Fiscal_Bill_A4_v1/6014453/'" w:xpath="/ns0:NavWordReportXmlPart[1]/ns0:NPR_RS_POS_Audit_Log_Aux_Info[1]/ns0:FiscalDetails[1]/ns0:ItemDescriptionText[1]" w:storeItemID="{C422AE0F-6BBB-47D8-A426-88741F7A773F}"/>
+            <w:dataBinding w:prefixMappings="xmlns:ns0='urn:microsoft-dynamics-nav/reports/NPR_RS_Fiscal_Bill_A4_v1/6014453/'" w:xpath="/ns0:NavWordReportXmlPart[1]/ns0:NPR_RS_POS_Audit_Log_Aux_Info[1]/ns0:FiscalDetails[1]/ns0:ItemDescriptionText[1]" w:storeItemID="{97405892-E049-4DDC-A51A-33682FA54B2F}"/>
             <w:text/>
           </w:sdtPr>
           <w:sdtContent>
@@ -725,7 +785,7 @@
             <w:placeholder>
               <w:docPart w:val="DefaultPlaceholder_-1854013440"/>
             </w:placeholder>
-            <w:dataBinding w:prefixMappings="xmlns:ns0='urn:microsoft-dynamics-nav/reports/NPR_RS_Fiscal_Bill_A4_v1/6014453/'" w:xpath="/ns0:NavWordReportXmlPart[1]/ns0:NPR_RS_POS_Audit_Log_Aux_Info[1]/ns0:FiscalDetails[1]/ns0:ItemPriceText[1]" w:storeItemID="{C422AE0F-6BBB-47D8-A426-88741F7A773F}"/>
+            <w:dataBinding w:prefixMappings="xmlns:ns0='urn:microsoft-dynamics-nav/reports/NPR_RS_Fiscal_Bill_A4_v1/6014453/'" w:xpath="/ns0:NavWordReportXmlPart[1]/ns0:NPR_RS_POS_Audit_Log_Aux_Info[1]/ns0:FiscalDetails[1]/ns0:ItemPriceText[1]" w:storeItemID="{97405892-E049-4DDC-A51A-33682FA54B2F}"/>
             <w:text/>
           </w:sdtPr>
           <w:sdtContent>
@@ -752,7 +812,7 @@
             <w:placeholder>
               <w:docPart w:val="DefaultPlaceholder_-1854013440"/>
             </w:placeholder>
-            <w:dataBinding w:prefixMappings="xmlns:ns0='urn:microsoft-dynamics-nav/reports/NPR_RS_Fiscal_Bill_A4_v1/6014453/'" w:xpath="/ns0:NavWordReportXmlPart[1]/ns0:NPR_RS_POS_Audit_Log_Aux_Info[1]/ns0:FiscalDetails[1]/ns0:ItemQtyText[1]" w:storeItemID="{C422AE0F-6BBB-47D8-A426-88741F7A773F}"/>
+            <w:dataBinding w:prefixMappings="xmlns:ns0='urn:microsoft-dynamics-nav/reports/NPR_RS_Fiscal_Bill_A4_v1/6014453/'" w:xpath="/ns0:NavWordReportXmlPart[1]/ns0:NPR_RS_POS_Audit_Log_Aux_Info[1]/ns0:FiscalDetails[1]/ns0:ItemQtyText[1]" w:storeItemID="{97405892-E049-4DDC-A51A-33682FA54B2F}"/>
             <w:text/>
           </w:sdtPr>
           <w:sdtContent>
@@ -779,7 +839,7 @@
             <w:placeholder>
               <w:docPart w:val="DefaultPlaceholder_-1854013440"/>
             </w:placeholder>
-            <w:dataBinding w:prefixMappings="xmlns:ns0='urn:microsoft-dynamics-nav/reports/NPR_RS_Fiscal_Bill_A4_v1/6014453/'" w:xpath="/ns0:NavWordReportXmlPart[1]/ns0:NPR_RS_POS_Audit_Log_Aux_Info[1]/ns0:FiscalDetails[1]/ns0:ItemLinePriceText[1]" w:storeItemID="{C422AE0F-6BBB-47D8-A426-88741F7A773F}"/>
+            <w:dataBinding w:prefixMappings="xmlns:ns0='urn:microsoft-dynamics-nav/reports/NPR_RS_Fiscal_Bill_A4_v1/6014453/'" w:xpath="/ns0:NavWordReportXmlPart[1]/ns0:NPR_RS_POS_Audit_Log_Aux_Info[1]/ns0:FiscalDetails[1]/ns0:ItemLinePriceText[1]" w:storeItemID="{97405892-E049-4DDC-A51A-33682FA54B2F}"/>
             <w:text/>
           </w:sdtPr>
           <w:sdtContent>
@@ -834,7 +894,7 @@
             <w:placeholder>
               <w:docPart w:val="DefaultPlaceholder_-1854013440"/>
             </w:placeholder>
-            <w:dataBinding w:prefixMappings="xmlns:ns0='urn:microsoft-dynamics-nav/reports/NPR_RS_Fiscal_Bill_A4_v1/6014453/'" w:xpath="/ns0:NavWordReportXmlPart[1]/ns0:NPR_RS_POS_Audit_Log_Aux_Info[1]/ns0:FiscalDetails[1]/ns0:TotalsBlock[1]" w:storeItemID="{C422AE0F-6BBB-47D8-A426-88741F7A773F}"/>
+            <w:dataBinding w:prefixMappings="xmlns:ns0='urn:microsoft-dynamics-nav/reports/NPR_RS_Fiscal_Bill_A4_v1/6014453/'" w:xpath="/ns0:NavWordReportXmlPart[1]/ns0:NPR_RS_POS_Audit_Log_Aux_Info[1]/ns0:FiscalDetails[1]/ns0:TotalsBlock[1]" w:storeItemID="{97405892-E049-4DDC-A51A-33682FA54B2F}"/>
             <w:text/>
           </w:sdtPr>
           <w:sdtContent>
@@ -895,7 +955,7 @@
             <w:placeholder>
               <w:docPart w:val="DefaultPlaceholder_-1854013440"/>
             </w:placeholder>
-            <w:dataBinding w:prefixMappings="xmlns:ns0='urn:microsoft-dynamics-nav/reports/NPR_RS_Fiscal_Bill_A4_v1/6014453/'" w:xpath="/ns0:NavWordReportXmlPart[1]/ns0:NPR_RS_POS_Audit_Log_Aux_Info[1]/ns0:FiscalDetails[1]/ns0:VATBlock[1]" w:storeItemID="{C422AE0F-6BBB-47D8-A426-88741F7A773F}"/>
+            <w:dataBinding w:prefixMappings="xmlns:ns0='urn:microsoft-dynamics-nav/reports/NPR_RS_Fiscal_Bill_A4_v1/6014453/'" w:xpath="/ns0:NavWordReportXmlPart[1]/ns0:NPR_RS_POS_Audit_Log_Aux_Info[1]/ns0:FiscalDetails[1]/ns0:VATBlock[1]" w:storeItemID="{97405892-E049-4DDC-A51A-33682FA54B2F}"/>
             <w:text/>
           </w:sdtPr>
           <w:sdtContent>
@@ -955,7 +1015,7 @@
             <w:placeholder>
               <w:docPart w:val="DefaultPlaceholder_-1854013440"/>
             </w:placeholder>
-            <w:dataBinding w:prefixMappings="xmlns:ns0='urn:microsoft-dynamics-nav/reports/NPR_RS_Fiscal_Bill_A4_v1/6014453/'" w:xpath="/ns0:NavWordReportXmlPart[1]/ns0:NPR_RS_POS_Audit_Log_Aux_Info[1]/ns0:FiscalDetails[1]/ns0:VATTotalsBlockCaption[1]" w:storeItemID="{C422AE0F-6BBB-47D8-A426-88741F7A773F}"/>
+            <w:dataBinding w:prefixMappings="xmlns:ns0='urn:microsoft-dynamics-nav/reports/NPR_RS_Fiscal_Bill_A4_v1/6014453/'" w:xpath="/ns0:NavWordReportXmlPart[1]/ns0:NPR_RS_POS_Audit_Log_Aux_Info[1]/ns0:FiscalDetails[1]/ns0:VATTotalsBlockCaption[1]" w:storeItemID="{97405892-E049-4DDC-A51A-33682FA54B2F}"/>
             <w:text/>
           </w:sdtPr>
           <w:sdtContent>
@@ -1005,7 +1065,7 @@
                 <w:placeholder>
                   <w:docPart w:val="DefaultPlaceholder_-1854013440"/>
                 </w:placeholder>
-                <w:dataBinding w:prefixMappings="xmlns:ns0='urn:microsoft-dynamics-nav/reports/NPR_RS_Fiscal_Bill_A4_v1/6014453/'" w:xpath="/ns0:NavWordReportXmlPart[1]/ns0:NPR_RS_POS_Audit_Log_Aux_Info[1]/ns0:FiscalDetails[1]/ns0:VATTotalsBlockNumber[1]" w:storeItemID="{C422AE0F-6BBB-47D8-A426-88741F7A773F}"/>
+                <w:dataBinding w:prefixMappings="xmlns:ns0='urn:microsoft-dynamics-nav/reports/NPR_RS_Fiscal_Bill_A4_v1/6014453/'" w:xpath="/ns0:NavWordReportXmlPart[1]/ns0:NPR_RS_POS_Audit_Log_Aux_Info[1]/ns0:FiscalDetails[1]/ns0:VATTotalsBlockNumber[1]" w:storeItemID="{97405892-E049-4DDC-A51A-33682FA54B2F}"/>
                 <w:text/>
               </w:sdtPr>
               <w:sdtContent>
@@ -1052,7 +1112,7 @@
             <w:placeholder>
               <w:docPart w:val="DefaultPlaceholder_-1854013440"/>
             </w:placeholder>
-            <w:dataBinding w:prefixMappings="xmlns:ns0='urn:microsoft-dynamics-nav/reports/NPR_RS_Fiscal_Bill_A4_v1/6014453/'" w:xpath="/ns0:NavWordReportXmlPart[1]/ns0:NPR_RS_POS_Audit_Log_Aux_Info[1]/ns0:FiscalDetails[1]/ns0:PFRBlock[1]" w:storeItemID="{C422AE0F-6BBB-47D8-A426-88741F7A773F}"/>
+            <w:dataBinding w:prefixMappings="xmlns:ns0='urn:microsoft-dynamics-nav/reports/NPR_RS_Fiscal_Bill_A4_v1/6014453/'" w:xpath="/ns0:NavWordReportXmlPart[1]/ns0:NPR_RS_POS_Audit_Log_Aux_Info[1]/ns0:FiscalDetails[1]/ns0:PFRBlock[1]" w:storeItemID="{97405892-E049-4DDC-A51A-33682FA54B2F}"/>
             <w:text/>
           </w:sdtPr>
           <w:sdtContent>
@@ -1087,7 +1147,7 @@
         <w:placeholder>
           <w:docPart w:val="DefaultPlaceholder_-1854013440"/>
         </w:placeholder>
-        <w:dataBinding w:prefixMappings="xmlns:ns0='urn:microsoft-dynamics-nav/reports/NPR_RS_Fiscal_Bill_A4_v1/6014453/'" w:xpath="/ns0:NavWordReportXmlPart[1]/ns0:NPR_RS_POS_Audit_Log_Aux_Info[1]/ns0:FiscalDetails[1]/ns0:FiscalEndingText[1]" w:storeItemID="{C422AE0F-6BBB-47D8-A426-88741F7A773F}"/>
+        <w:dataBinding w:prefixMappings="xmlns:ns0='urn:microsoft-dynamics-nav/reports/NPR_RS_Fiscal_Bill_A4_v1/6014453/'" w:xpath="/ns0:NavWordReportXmlPart[1]/ns0:NPR_RS_POS_Audit_Log_Aux_Info[1]/ns0:FiscalDetails[1]/ns0:FiscalEndingText[1]" w:storeItemID="{97405892-E049-4DDC-A51A-33682FA54B2F}"/>
         <w:text/>
       </w:sdtPr>
       <w:sdtContent>
@@ -1122,7 +1182,7 @@
             <w:placeholder>
               <w:docPart w:val="DefaultPlaceholder_-1854013440"/>
             </w:placeholder>
-            <w15:dataBinding w:prefixMappings="xmlns:ns0='urn:microsoft-dynamics-nav/reports/NPR_RS_Fiscal_Bill_A4_v1/6014442/' " w:xpath="/ns0:NavWordReportXmlPart[1]/ns0:NPR_RS_POS_Audit_Log_Aux_Info[1]/ns0:FiscalDetails[1]/ns0:DiscountAmount[1]" w:storeItemID="{C422AE0F-6BBB-47D8-A426-88741F7A773F}" w16sdtdh:storeItemChecksum="Wn4hNw=="/>
+            <w15:dataBinding w:prefixMappings="xmlns:ns0='urn:microsoft-dynamics-nav/reports/NPR_RS_Fiscal_Bill_A4_v1/6014442/' " w:xpath="/ns0:NavWordReportXmlPart[1]/ns0:NPR_RS_POS_Audit_Log_Aux_Info[1]/ns0:FiscalDetails[1]/ns0:DiscountAmount[1]" w:storeItemID="{C422AE0F-6BBB-47D8-A426-88741F7A773F}"/>
           </w:sdtPr>
           <w:sdtContent>
             <w:tc>
@@ -1240,7 +1300,7 @@
                 <w:placeholder>
                   <w:docPart w:val="30BFFAADAFC348DB9962667680B79838"/>
                 </w:placeholder>
-                <w:dataBinding w:prefixMappings="xmlns:ns0='urn:microsoft-dynamics-nav/reports/NPR_RS_Fiscal_Bill_A4_v1/6014453/'" w:xpath="/ns0:NavWordReportXmlPart[1]/ns0:Labels[1]/ns0:InvoicedByCaptionLbl[1]" w:storeItemID="{C422AE0F-6BBB-47D8-A426-88741F7A773F}"/>
+                <w:dataBinding w:prefixMappings="xmlns:ns0='urn:microsoft-dynamics-nav/reports/NPR_RS_Fiscal_Bill_A4_v1/6014453/'" w:xpath="/ns0:NavWordReportXmlPart[1]/ns0:Labels[1]/ns0:InvoicedByCaptionLbl[1]" w:storeItemID="{97405892-E049-4DDC-A51A-33682FA54B2F}"/>
                 <w:text/>
               </w:sdtPr>
               <w:sdtContent>
@@ -1280,7 +1340,7 @@
                 <w:placeholder>
                   <w:docPart w:val="62F0FAE23F91466F82ED24ACE8FE1069"/>
                 </w:placeholder>
-                <w:dataBinding w:prefixMappings="xmlns:ns0='urn:microsoft-dynamics-nav/reports/NPR_RS_Fiscal_Bill_A4_v1/6014453/'" w:xpath="/ns0:NavWordReportXmlPart[1]/ns0:Labels[1]/ns0:PickedUpByCaptionLbl[1]" w:storeItemID="{C422AE0F-6BBB-47D8-A426-88741F7A773F}"/>
+                <w:dataBinding w:prefixMappings="xmlns:ns0='urn:microsoft-dynamics-nav/reports/NPR_RS_Fiscal_Bill_A4_v1/6014453/'" w:xpath="/ns0:NavWordReportXmlPart[1]/ns0:Labels[1]/ns0:PickedUpByCaptionLbl[1]" w:storeItemID="{97405892-E049-4DDC-A51A-33682FA54B2F}"/>
                 <w:text/>
               </w:sdtPr>
               <w:sdtContent>
@@ -1295,12 +1355,7 @@
     </w:tbl>
     <w:p/>
     <w:sectPr>
-      <w:headerReference w:type="even" r:id="rId9"/>
-      <w:headerReference w:type="default" r:id="rId10"/>
-      <w:footerReference w:type="even" r:id="rId11"/>
-      <w:footerReference w:type="default" r:id="rId12"/>
-      <w:headerReference w:type="first" r:id="rId13"/>
-      <w:footerReference w:type="first" r:id="rId14"/>
+      <w:headerReference w:type="first" r:id="rId9"/>
       <w:pgSz w:w="11906" w:h="16838" w:code="9"/>
       <w:pgMar w:top="1440" w:right="1440" w:bottom="1440" w:left="1440" w:header="360" w:footer="144" w:gutter="0"/>
       <w:cols w:space="708"/>
@@ -1312,7 +1367,7 @@
 </file>
 
 <file path=word/endnotes.xml><?xml version="1.0" encoding="utf-8"?>
-<w:endnotes xmlns:wpc="http://schemas.microsoft.com/office/word/2010/wordprocessingCanvas" xmlns:cx="http://schemas.microsoft.com/office/drawing/2014/chartex" xmlns:cx1="http://schemas.microsoft.com/office/drawing/2015/9/8/chartex" xmlns:cx2="http://schemas.microsoft.com/office/drawing/2015/10/21/chartex" xmlns:cx3="http://schemas.microsoft.com/office/drawing/2016/5/9/chartex" xmlns:cx4="http://schemas.microsoft.com/office/drawing/2016/5/10/chartex" xmlns:cx5="http://schemas.microsoft.com/office/drawing/2016/5/11/chartex" xmlns:cx6="http://schemas.microsoft.com/office/drawing/2016/5/12/chartex" xmlns:cx7="http://schemas.microsoft.com/office/drawing/2016/5/13/chartex" xmlns:cx8="http://schemas.microsoft.com/office/drawing/2016/5/14/chartex" xmlns:mc="http://schemas.openxmlformats.org/markup-compatibility/2006" xmlns:aink="http://schemas.microsoft.com/office/drawing/2016/ink" xmlns:am3d="http://schemas.microsoft.com/office/drawing/2017/model3d" xmlns:o="urn:schemas-microsoft-com:office:office" xmlns:oel="http://schemas.microsoft.com/office/2019/extlst" xmlns:r="http://schemas.openxmlformats.org/officeDocument/2006/relationships" xmlns:m="http://schemas.openxmlformats.org/officeDocument/2006/math" xmlns:v="urn:schemas-microsoft-com:vml" xmlns:wp14="http://schemas.microsoft.com/office/word/2010/wordprocessingDrawing" xmlns:wp="http://schemas.openxmlformats.org/drawingml/2006/wordprocessingDrawing" xmlns:w10="urn:schemas-microsoft-com:office:word" xmlns:w="http://schemas.openxmlformats.org/wordprocessingml/2006/main" xmlns:w14="http://schemas.microsoft.com/office/word/2010/wordml" xmlns:w15="http://schemas.microsoft.com/office/word/2012/wordml" xmlns:w16cex="http://schemas.microsoft.com/office/word/2018/wordml/cex" xmlns:w16cid="http://schemas.microsoft.com/office/word/2016/wordml/cid" xmlns:w16="http://schemas.microsoft.com/office/word/2018/wordml" xmlns:w16sdtdh="http://schemas.microsoft.com/office/word/2020/wordml/sdtdatahash" xmlns:w16se="http://schemas.microsoft.com/office/word/2015/wordml/symex" xmlns:wpg="http://schemas.microsoft.com/office/word/2010/wordprocessingGroup" xmlns:wpi="http://schemas.microsoft.com/office/word/2010/wordprocessingInk" xmlns:wne="http://schemas.microsoft.com/office/word/2006/wordml" xmlns:wps="http://schemas.microsoft.com/office/word/2010/wordprocessingShape" mc:Ignorable="w14 w15 w16se w16cid w16 w16cex w16sdtdh wp14">
+<w:endnotes xmlns:wpc="http://schemas.microsoft.com/office/word/2010/wordprocessingCanvas" xmlns:cx="http://schemas.microsoft.com/office/drawing/2014/chartex" xmlns:cx1="http://schemas.microsoft.com/office/drawing/2015/9/8/chartex" xmlns:cx2="http://schemas.microsoft.com/office/drawing/2015/10/21/chartex" xmlns:cx3="http://schemas.microsoft.com/office/drawing/2016/5/9/chartex" xmlns:cx4="http://schemas.microsoft.com/office/drawing/2016/5/10/chartex" xmlns:cx5="http://schemas.microsoft.com/office/drawing/2016/5/11/chartex" xmlns:cx6="http://schemas.microsoft.com/office/drawing/2016/5/12/chartex" xmlns:cx7="http://schemas.microsoft.com/office/drawing/2016/5/13/chartex" xmlns:cx8="http://schemas.microsoft.com/office/drawing/2016/5/14/chartex" xmlns:mc="http://schemas.openxmlformats.org/markup-compatibility/2006" xmlns:aink="http://schemas.microsoft.com/office/drawing/2016/ink" xmlns:am3d="http://schemas.microsoft.com/office/drawing/2017/model3d" xmlns:o="urn:schemas-microsoft-com:office:office" xmlns:oel="http://schemas.microsoft.com/office/2019/extlst" xmlns:r="http://schemas.openxmlformats.org/officeDocument/2006/relationships" xmlns:m="http://schemas.openxmlformats.org/officeDocument/2006/math" xmlns:v="urn:schemas-microsoft-com:vml" xmlns:wp14="http://schemas.microsoft.com/office/word/2010/wordprocessingDrawing" xmlns:wp="http://schemas.openxmlformats.org/drawingml/2006/wordprocessingDrawing" xmlns:w10="urn:schemas-microsoft-com:office:word" xmlns:w="http://schemas.openxmlformats.org/wordprocessingml/2006/main" xmlns:w14="http://schemas.microsoft.com/office/word/2010/wordml" xmlns:w15="http://schemas.microsoft.com/office/word/2012/wordml" xmlns:w16cex="http://schemas.microsoft.com/office/word/2018/wordml/cex" xmlns:w16cid="http://schemas.microsoft.com/office/word/2016/wordml/cid" xmlns:w16="http://schemas.microsoft.com/office/word/2018/wordml" xmlns:w16du="http://schemas.microsoft.com/office/word/2023/wordml/word16du" xmlns:w16sdtdh="http://schemas.microsoft.com/office/word/2020/wordml/sdtdatahash" xmlns:w16sdtfl="http://schemas.microsoft.com/office/word/2024/wordml/sdtformatlock" xmlns:w16se="http://schemas.microsoft.com/office/word/2015/wordml/symex" xmlns:wpg="http://schemas.microsoft.com/office/word/2010/wordprocessingGroup" xmlns:wpi="http://schemas.microsoft.com/office/word/2010/wordprocessingInk" xmlns:wne="http://schemas.microsoft.com/office/word/2006/wordml" xmlns:wps="http://schemas.microsoft.com/office/word/2010/wordprocessingShape" mc:Ignorable="w14 w15 w16se w16cid w16 w16cex w16sdtdh w16sdtfl w16du wp14">
   <w:endnote w:type="separator" w:id="-1">
     <w:p>
       <w:pPr>
@@ -1336,38 +1391,8 @@
 </w:endnotes>
 </file>
 
-<file path=word/footer1.xml><?xml version="1.0" encoding="utf-8"?>
-<w:ftr xmlns:wpc="http://schemas.microsoft.com/office/word/2010/wordprocessingCanvas" xmlns:cx="http://schemas.microsoft.com/office/drawing/2014/chartex" xmlns:cx1="http://schemas.microsoft.com/office/drawing/2015/9/8/chartex" xmlns:cx2="http://schemas.microsoft.com/office/drawing/2015/10/21/chartex" xmlns:cx3="http://schemas.microsoft.com/office/drawing/2016/5/9/chartex" xmlns:cx4="http://schemas.microsoft.com/office/drawing/2016/5/10/chartex" xmlns:cx5="http://schemas.microsoft.com/office/drawing/2016/5/11/chartex" xmlns:cx6="http://schemas.microsoft.com/office/drawing/2016/5/12/chartex" xmlns:cx7="http://schemas.microsoft.com/office/drawing/2016/5/13/chartex" xmlns:cx8="http://schemas.microsoft.com/office/drawing/2016/5/14/chartex" xmlns:mc="http://schemas.openxmlformats.org/markup-compatibility/2006" xmlns:aink="http://schemas.microsoft.com/office/drawing/2016/ink" xmlns:am3d="http://schemas.microsoft.com/office/drawing/2017/model3d" xmlns:o="urn:schemas-microsoft-com:office:office" xmlns:oel="http://schemas.microsoft.com/office/2019/extlst" xmlns:r="http://schemas.openxmlformats.org/officeDocument/2006/relationships" xmlns:m="http://schemas.openxmlformats.org/officeDocument/2006/math" xmlns:v="urn:schemas-microsoft-com:vml" xmlns:wp14="http://schemas.microsoft.com/office/word/2010/wordprocessingDrawing" xmlns:wp="http://schemas.openxmlformats.org/drawingml/2006/wordprocessingDrawing" xmlns:w10="urn:schemas-microsoft-com:office:word" xmlns:w="http://schemas.openxmlformats.org/wordprocessingml/2006/main" xmlns:w14="http://schemas.microsoft.com/office/word/2010/wordml" xmlns:w15="http://schemas.microsoft.com/office/word/2012/wordml" xmlns:w16cex="http://schemas.microsoft.com/office/word/2018/wordml/cex" xmlns:w16cid="http://schemas.microsoft.com/office/word/2016/wordml/cid" xmlns:w16="http://schemas.microsoft.com/office/word/2018/wordml" xmlns:w16sdtdh="http://schemas.microsoft.com/office/word/2020/wordml/sdtdatahash" xmlns:w16se="http://schemas.microsoft.com/office/word/2015/wordml/symex" xmlns:wpg="http://schemas.microsoft.com/office/word/2010/wordprocessingGroup" xmlns:wpi="http://schemas.microsoft.com/office/word/2010/wordprocessingInk" xmlns:wne="http://schemas.microsoft.com/office/word/2006/wordml" xmlns:wps="http://schemas.microsoft.com/office/word/2010/wordprocessingShape" mc:Ignorable="w14 w15 w16se w16cid w16 w16cex w16sdtdh wp14">
-  <w:p>
-    <w:pPr>
-      <w:pStyle w:val="Footer"/>
-    </w:pPr>
-  </w:p>
-</w:ftr>
-</file>
-
-<file path=word/footer2.xml><?xml version="1.0" encoding="utf-8"?>
-<w:ftr xmlns:wpc="http://schemas.microsoft.com/office/word/2010/wordprocessingCanvas" xmlns:cx="http://schemas.microsoft.com/office/drawing/2014/chartex" xmlns:cx1="http://schemas.microsoft.com/office/drawing/2015/9/8/chartex" xmlns:cx2="http://schemas.microsoft.com/office/drawing/2015/10/21/chartex" xmlns:cx3="http://schemas.microsoft.com/office/drawing/2016/5/9/chartex" xmlns:cx4="http://schemas.microsoft.com/office/drawing/2016/5/10/chartex" xmlns:cx5="http://schemas.microsoft.com/office/drawing/2016/5/11/chartex" xmlns:cx6="http://schemas.microsoft.com/office/drawing/2016/5/12/chartex" xmlns:cx7="http://schemas.microsoft.com/office/drawing/2016/5/13/chartex" xmlns:cx8="http://schemas.microsoft.com/office/drawing/2016/5/14/chartex" xmlns:mc="http://schemas.openxmlformats.org/markup-compatibility/2006" xmlns:aink="http://schemas.microsoft.com/office/drawing/2016/ink" xmlns:am3d="http://schemas.microsoft.com/office/drawing/2017/model3d" xmlns:o="urn:schemas-microsoft-com:office:office" xmlns:oel="http://schemas.microsoft.com/office/2019/extlst" xmlns:r="http://schemas.openxmlformats.org/officeDocument/2006/relationships" xmlns:m="http://schemas.openxmlformats.org/officeDocument/2006/math" xmlns:v="urn:schemas-microsoft-com:vml" xmlns:wp14="http://schemas.microsoft.com/office/word/2010/wordprocessingDrawing" xmlns:wp="http://schemas.openxmlformats.org/drawingml/2006/wordprocessingDrawing" xmlns:w10="urn:schemas-microsoft-com:office:word" xmlns:w="http://schemas.openxmlformats.org/wordprocessingml/2006/main" xmlns:w14="http://schemas.microsoft.com/office/word/2010/wordml" xmlns:w15="http://schemas.microsoft.com/office/word/2012/wordml" xmlns:w16cex="http://schemas.microsoft.com/office/word/2018/wordml/cex" xmlns:w16cid="http://schemas.microsoft.com/office/word/2016/wordml/cid" xmlns:w16="http://schemas.microsoft.com/office/word/2018/wordml" xmlns:w16sdtdh="http://schemas.microsoft.com/office/word/2020/wordml/sdtdatahash" xmlns:w16se="http://schemas.microsoft.com/office/word/2015/wordml/symex" xmlns:wpg="http://schemas.microsoft.com/office/word/2010/wordprocessingGroup" xmlns:wpi="http://schemas.microsoft.com/office/word/2010/wordprocessingInk" xmlns:wne="http://schemas.microsoft.com/office/word/2006/wordml" xmlns:wps="http://schemas.microsoft.com/office/word/2010/wordprocessingShape" mc:Ignorable="w14 w15 w16se w16cid w16 w16cex w16sdtdh wp14">
-  <w:p>
-    <w:pPr>
-      <w:pStyle w:val="Footer"/>
-    </w:pPr>
-  </w:p>
-</w:ftr>
-</file>
-
-<file path=word/footer3.xml><?xml version="1.0" encoding="utf-8"?>
-<w:ftr xmlns:wpc="http://schemas.microsoft.com/office/word/2010/wordprocessingCanvas" xmlns:cx="http://schemas.microsoft.com/office/drawing/2014/chartex" xmlns:cx1="http://schemas.microsoft.com/office/drawing/2015/9/8/chartex" xmlns:cx2="http://schemas.microsoft.com/office/drawing/2015/10/21/chartex" xmlns:cx3="http://schemas.microsoft.com/office/drawing/2016/5/9/chartex" xmlns:cx4="http://schemas.microsoft.com/office/drawing/2016/5/10/chartex" xmlns:cx5="http://schemas.microsoft.com/office/drawing/2016/5/11/chartex" xmlns:cx6="http://schemas.microsoft.com/office/drawing/2016/5/12/chartex" xmlns:cx7="http://schemas.microsoft.com/office/drawing/2016/5/13/chartex" xmlns:cx8="http://schemas.microsoft.com/office/drawing/2016/5/14/chartex" xmlns:mc="http://schemas.openxmlformats.org/markup-compatibility/2006" xmlns:aink="http://schemas.microsoft.com/office/drawing/2016/ink" xmlns:am3d="http://schemas.microsoft.com/office/drawing/2017/model3d" xmlns:o="urn:schemas-microsoft-com:office:office" xmlns:oel="http://schemas.microsoft.com/office/2019/extlst" xmlns:r="http://schemas.openxmlformats.org/officeDocument/2006/relationships" xmlns:m="http://schemas.openxmlformats.org/officeDocument/2006/math" xmlns:v="urn:schemas-microsoft-com:vml" xmlns:wp14="http://schemas.microsoft.com/office/word/2010/wordprocessingDrawing" xmlns:wp="http://schemas.openxmlformats.org/drawingml/2006/wordprocessingDrawing" xmlns:w10="urn:schemas-microsoft-com:office:word" xmlns:w="http://schemas.openxmlformats.org/wordprocessingml/2006/main" xmlns:w14="http://schemas.microsoft.com/office/word/2010/wordml" xmlns:w15="http://schemas.microsoft.com/office/word/2012/wordml" xmlns:w16cex="http://schemas.microsoft.com/office/word/2018/wordml/cex" xmlns:w16cid="http://schemas.microsoft.com/office/word/2016/wordml/cid" xmlns:w16="http://schemas.microsoft.com/office/word/2018/wordml" xmlns:w16sdtdh="http://schemas.microsoft.com/office/word/2020/wordml/sdtdatahash" xmlns:w16se="http://schemas.microsoft.com/office/word/2015/wordml/symex" xmlns:wpg="http://schemas.microsoft.com/office/word/2010/wordprocessingGroup" xmlns:wpi="http://schemas.microsoft.com/office/word/2010/wordprocessingInk" xmlns:wne="http://schemas.microsoft.com/office/word/2006/wordml" xmlns:wps="http://schemas.microsoft.com/office/word/2010/wordprocessingShape" mc:Ignorable="w14 w15 w16se w16cid w16 w16cex w16sdtdh wp14">
-  <w:p>
-    <w:pPr>
-      <w:pStyle w:val="Footer"/>
-    </w:pPr>
-  </w:p>
-</w:ftr>
-</file>
-
 <file path=word/footnotes.xml><?xml version="1.0" encoding="utf-8"?>
-<w:footnotes xmlns:wpc="http://schemas.microsoft.com/office/word/2010/wordprocessingCanvas" xmlns:cx="http://schemas.microsoft.com/office/drawing/2014/chartex" xmlns:cx1="http://schemas.microsoft.com/office/drawing/2015/9/8/chartex" xmlns:cx2="http://schemas.microsoft.com/office/drawing/2015/10/21/chartex" xmlns:cx3="http://schemas.microsoft.com/office/drawing/2016/5/9/chartex" xmlns:cx4="http://schemas.microsoft.com/office/drawing/2016/5/10/chartex" xmlns:cx5="http://schemas.microsoft.com/office/drawing/2016/5/11/chartex" xmlns:cx6="http://schemas.microsoft.com/office/drawing/2016/5/12/chartex" xmlns:cx7="http://schemas.microsoft.com/office/drawing/2016/5/13/chartex" xmlns:cx8="http://schemas.microsoft.com/office/drawing/2016/5/14/chartex" xmlns:mc="http://schemas.openxmlformats.org/markup-compatibility/2006" xmlns:aink="http://schemas.microsoft.com/office/drawing/2016/ink" xmlns:am3d="http://schemas.microsoft.com/office/drawing/2017/model3d" xmlns:o="urn:schemas-microsoft-com:office:office" xmlns:oel="http://schemas.microsoft.com/office/2019/extlst" xmlns:r="http://schemas.openxmlformats.org/officeDocument/2006/relationships" xmlns:m="http://schemas.openxmlformats.org/officeDocument/2006/math" xmlns:v="urn:schemas-microsoft-com:vml" xmlns:wp14="http://schemas.microsoft.com/office/word/2010/wordprocessingDrawing" xmlns:wp="http://schemas.openxmlformats.org/drawingml/2006/wordprocessingDrawing" xmlns:w10="urn:schemas-microsoft-com:office:word" xmlns:w="http://schemas.openxmlformats.org/wordprocessingml/2006/main" xmlns:w14="http://schemas.microsoft.com/office/word/2010/wordml" xmlns:w15="http://schemas.microsoft.com/office/word/2012/wordml" xmlns:w16cex="http://schemas.microsoft.com/office/word/2018/wordml/cex" xmlns:w16cid="http://schemas.microsoft.com/office/word/2016/wordml/cid" xmlns:w16="http://schemas.microsoft.com/office/word/2018/wordml" xmlns:w16sdtdh="http://schemas.microsoft.com/office/word/2020/wordml/sdtdatahash" xmlns:w16se="http://schemas.microsoft.com/office/word/2015/wordml/symex" xmlns:wpg="http://schemas.microsoft.com/office/word/2010/wordprocessingGroup" xmlns:wpi="http://schemas.microsoft.com/office/word/2010/wordprocessingInk" xmlns:wne="http://schemas.microsoft.com/office/word/2006/wordml" xmlns:wps="http://schemas.microsoft.com/office/word/2010/wordprocessingShape" mc:Ignorable="w14 w15 w16se w16cid w16 w16cex w16sdtdh wp14">
+<w:footnotes xmlns:wpc="http://schemas.microsoft.com/office/word/2010/wordprocessingCanvas" xmlns:cx="http://schemas.microsoft.com/office/drawing/2014/chartex" xmlns:cx1="http://schemas.microsoft.com/office/drawing/2015/9/8/chartex" xmlns:cx2="http://schemas.microsoft.com/office/drawing/2015/10/21/chartex" xmlns:cx3="http://schemas.microsoft.com/office/drawing/2016/5/9/chartex" xmlns:cx4="http://schemas.microsoft.com/office/drawing/2016/5/10/chartex" xmlns:cx5="http://schemas.microsoft.com/office/drawing/2016/5/11/chartex" xmlns:cx6="http://schemas.microsoft.com/office/drawing/2016/5/12/chartex" xmlns:cx7="http://schemas.microsoft.com/office/drawing/2016/5/13/chartex" xmlns:cx8="http://schemas.microsoft.com/office/drawing/2016/5/14/chartex" xmlns:mc="http://schemas.openxmlformats.org/markup-compatibility/2006" xmlns:aink="http://schemas.microsoft.com/office/drawing/2016/ink" xmlns:am3d="http://schemas.microsoft.com/office/drawing/2017/model3d" xmlns:o="urn:schemas-microsoft-com:office:office" xmlns:oel="http://schemas.microsoft.com/office/2019/extlst" xmlns:r="http://schemas.openxmlformats.org/officeDocument/2006/relationships" xmlns:m="http://schemas.openxmlformats.org/officeDocument/2006/math" xmlns:v="urn:schemas-microsoft-com:vml" xmlns:wp14="http://schemas.microsoft.com/office/word/2010/wordprocessingDrawing" xmlns:wp="http://schemas.openxmlformats.org/drawingml/2006/wordprocessingDrawing" xmlns:w10="urn:schemas-microsoft-com:office:word" xmlns:w="http://schemas.openxmlformats.org/wordprocessingml/2006/main" xmlns:w14="http://schemas.microsoft.com/office/word/2010/wordml" xmlns:w15="http://schemas.microsoft.com/office/word/2012/wordml" xmlns:w16cex="http://schemas.microsoft.com/office/word/2018/wordml/cex" xmlns:w16cid="http://schemas.microsoft.com/office/word/2016/wordml/cid" xmlns:w16="http://schemas.microsoft.com/office/word/2018/wordml" xmlns:w16du="http://schemas.microsoft.com/office/word/2023/wordml/word16du" xmlns:w16sdtdh="http://schemas.microsoft.com/office/word/2020/wordml/sdtdatahash" xmlns:w16sdtfl="http://schemas.microsoft.com/office/word/2024/wordml/sdtformatlock" xmlns:w16se="http://schemas.microsoft.com/office/word/2015/wordml/symex" xmlns:wpg="http://schemas.microsoft.com/office/word/2010/wordprocessingGroup" xmlns:wpi="http://schemas.microsoft.com/office/word/2010/wordprocessingInk" xmlns:wne="http://schemas.microsoft.com/office/word/2006/wordml" xmlns:wps="http://schemas.microsoft.com/office/word/2010/wordprocessingShape" mc:Ignorable="w14 w15 w16se w16cid w16 w16cex w16sdtdh w16sdtfl w16du wp14">
   <w:footnote w:type="separator" w:id="-1">
     <w:p>
       <w:pPr>
@@ -1392,27 +1417,7 @@
 </file>
 
 <file path=word/header1.xml><?xml version="1.0" encoding="utf-8"?>
-<w:hdr xmlns:wpc="http://schemas.microsoft.com/office/word/2010/wordprocessingCanvas" xmlns:cx="http://schemas.microsoft.com/office/drawing/2014/chartex" xmlns:cx1="http://schemas.microsoft.com/office/drawing/2015/9/8/chartex" xmlns:cx2="http://schemas.microsoft.com/office/drawing/2015/10/21/chartex" xmlns:cx3="http://schemas.microsoft.com/office/drawing/2016/5/9/chartex" xmlns:cx4="http://schemas.microsoft.com/office/drawing/2016/5/10/chartex" xmlns:cx5="http://schemas.microsoft.com/office/drawing/2016/5/11/chartex" xmlns:cx6="http://schemas.microsoft.com/office/drawing/2016/5/12/chartex" xmlns:cx7="http://schemas.microsoft.com/office/drawing/2016/5/13/chartex" xmlns:cx8="http://schemas.microsoft.com/office/drawing/2016/5/14/chartex" xmlns:mc="http://schemas.openxmlformats.org/markup-compatibility/2006" xmlns:aink="http://schemas.microsoft.com/office/drawing/2016/ink" xmlns:am3d="http://schemas.microsoft.com/office/drawing/2017/model3d" xmlns:o="urn:schemas-microsoft-com:office:office" xmlns:oel="http://schemas.microsoft.com/office/2019/extlst" xmlns:r="http://schemas.openxmlformats.org/officeDocument/2006/relationships" xmlns:m="http://schemas.openxmlformats.org/officeDocument/2006/math" xmlns:v="urn:schemas-microsoft-com:vml" xmlns:wp14="http://schemas.microsoft.com/office/word/2010/wordprocessingDrawing" xmlns:wp="http://schemas.openxmlformats.org/drawingml/2006/wordprocessingDrawing" xmlns:w10="urn:schemas-microsoft-com:office:word" xmlns:w="http://schemas.openxmlformats.org/wordprocessingml/2006/main" xmlns:w14="http://schemas.microsoft.com/office/word/2010/wordml" xmlns:w15="http://schemas.microsoft.com/office/word/2012/wordml" xmlns:w16cex="http://schemas.microsoft.com/office/word/2018/wordml/cex" xmlns:w16cid="http://schemas.microsoft.com/office/word/2016/wordml/cid" xmlns:w16="http://schemas.microsoft.com/office/word/2018/wordml" xmlns:w16sdtdh="http://schemas.microsoft.com/office/word/2020/wordml/sdtdatahash" xmlns:w16se="http://schemas.microsoft.com/office/word/2015/wordml/symex" xmlns:wpg="http://schemas.microsoft.com/office/word/2010/wordprocessingGroup" xmlns:wpi="http://schemas.microsoft.com/office/word/2010/wordprocessingInk" xmlns:wne="http://schemas.microsoft.com/office/word/2006/wordml" xmlns:wps="http://schemas.microsoft.com/office/word/2010/wordprocessingShape" mc:Ignorable="w14 w15 w16se w16cid w16 w16cex w16sdtdh wp14">
-  <w:p>
-    <w:pPr>
-      <w:pStyle w:val="Header"/>
-    </w:pPr>
-  </w:p>
-</w:hdr>
-</file>
-
-<file path=word/header2.xml><?xml version="1.0" encoding="utf-8"?>
-<w:hdr xmlns:wpc="http://schemas.microsoft.com/office/word/2010/wordprocessingCanvas" xmlns:cx="http://schemas.microsoft.com/office/drawing/2014/chartex" xmlns:cx1="http://schemas.microsoft.com/office/drawing/2015/9/8/chartex" xmlns:cx2="http://schemas.microsoft.com/office/drawing/2015/10/21/chartex" xmlns:cx3="http://schemas.microsoft.com/office/drawing/2016/5/9/chartex" xmlns:cx4="http://schemas.microsoft.com/office/drawing/2016/5/10/chartex" xmlns:cx5="http://schemas.microsoft.com/office/drawing/2016/5/11/chartex" xmlns:cx6="http://schemas.microsoft.com/office/drawing/2016/5/12/chartex" xmlns:cx7="http://schemas.microsoft.com/office/drawing/2016/5/13/chartex" xmlns:cx8="http://schemas.microsoft.com/office/drawing/2016/5/14/chartex" xmlns:mc="http://schemas.openxmlformats.org/markup-compatibility/2006" xmlns:aink="http://schemas.microsoft.com/office/drawing/2016/ink" xmlns:am3d="http://schemas.microsoft.com/office/drawing/2017/model3d" xmlns:o="urn:schemas-microsoft-com:office:office" xmlns:oel="http://schemas.microsoft.com/office/2019/extlst" xmlns:r="http://schemas.openxmlformats.org/officeDocument/2006/relationships" xmlns:m="http://schemas.openxmlformats.org/officeDocument/2006/math" xmlns:v="urn:schemas-microsoft-com:vml" xmlns:wp14="http://schemas.microsoft.com/office/word/2010/wordprocessingDrawing" xmlns:wp="http://schemas.openxmlformats.org/drawingml/2006/wordprocessingDrawing" xmlns:w10="urn:schemas-microsoft-com:office:word" xmlns:w="http://schemas.openxmlformats.org/wordprocessingml/2006/main" xmlns:w14="http://schemas.microsoft.com/office/word/2010/wordml" xmlns:w15="http://schemas.microsoft.com/office/word/2012/wordml" xmlns:w16cex="http://schemas.microsoft.com/office/word/2018/wordml/cex" xmlns:w16cid="http://schemas.microsoft.com/office/word/2016/wordml/cid" xmlns:w16="http://schemas.microsoft.com/office/word/2018/wordml" xmlns:w16sdtdh="http://schemas.microsoft.com/office/word/2020/wordml/sdtdatahash" xmlns:w16se="http://schemas.microsoft.com/office/word/2015/wordml/symex" xmlns:wpg="http://schemas.microsoft.com/office/word/2010/wordprocessingGroup" xmlns:wpi="http://schemas.microsoft.com/office/word/2010/wordprocessingInk" xmlns:wne="http://schemas.microsoft.com/office/word/2006/wordml" xmlns:wps="http://schemas.microsoft.com/office/word/2010/wordprocessingShape" mc:Ignorable="w14 w15 w16se w16cid w16 w16cex w16sdtdh wp14">
-  <w:p>
-    <w:pPr>
-      <w:pStyle w:val="Header"/>
-    </w:pPr>
-  </w:p>
-</w:hdr>
-</file>
-
-<file path=word/header3.xml><?xml version="1.0" encoding="utf-8"?>
-<w:hdr xmlns:a="http://schemas.openxmlformats.org/drawingml/2006/main" xmlns:pic="http://schemas.openxmlformats.org/drawingml/2006/picture" xmlns:wpc="http://schemas.microsoft.com/office/word/2010/wordprocessingCanvas" xmlns:cx="http://schemas.microsoft.com/office/drawing/2014/chartex" xmlns:cx1="http://schemas.microsoft.com/office/drawing/2015/9/8/chartex" xmlns:cx2="http://schemas.microsoft.com/office/drawing/2015/10/21/chartex" xmlns:cx3="http://schemas.microsoft.com/office/drawing/2016/5/9/chartex" xmlns:cx4="http://schemas.microsoft.com/office/drawing/2016/5/10/chartex" xmlns:cx5="http://schemas.microsoft.com/office/drawing/2016/5/11/chartex" xmlns:cx6="http://schemas.microsoft.com/office/drawing/2016/5/12/chartex" xmlns:cx7="http://schemas.microsoft.com/office/drawing/2016/5/13/chartex" xmlns:cx8="http://schemas.microsoft.com/office/drawing/2016/5/14/chartex" xmlns:mc="http://schemas.openxmlformats.org/markup-compatibility/2006" xmlns:aink="http://schemas.microsoft.com/office/drawing/2016/ink" xmlns:am3d="http://schemas.microsoft.com/office/drawing/2017/model3d" xmlns:o="urn:schemas-microsoft-com:office:office" xmlns:oel="http://schemas.microsoft.com/office/2019/extlst" xmlns:r="http://schemas.openxmlformats.org/officeDocument/2006/relationships" xmlns:m="http://schemas.openxmlformats.org/officeDocument/2006/math" xmlns:v="urn:schemas-microsoft-com:vml" xmlns:wp14="http://schemas.microsoft.com/office/word/2010/wordprocessingDrawing" xmlns:wp="http://schemas.openxmlformats.org/drawingml/2006/wordprocessingDrawing" xmlns:w10="urn:schemas-microsoft-com:office:word" xmlns:w="http://schemas.openxmlformats.org/wordprocessingml/2006/main" xmlns:w14="http://schemas.microsoft.com/office/word/2010/wordml" xmlns:w15="http://schemas.microsoft.com/office/word/2012/wordml" xmlns:w16cex="http://schemas.microsoft.com/office/word/2018/wordml/cex" xmlns:w16cid="http://schemas.microsoft.com/office/word/2016/wordml/cid" xmlns:w16="http://schemas.microsoft.com/office/word/2018/wordml" xmlns:w16sdtdh="http://schemas.microsoft.com/office/word/2020/wordml/sdtdatahash" xmlns:w16se="http://schemas.microsoft.com/office/word/2015/wordml/symex" xmlns:wpg="http://schemas.microsoft.com/office/word/2010/wordprocessingGroup" xmlns:wpi="http://schemas.microsoft.com/office/word/2010/wordprocessingInk" xmlns:wne="http://schemas.microsoft.com/office/word/2006/wordml" xmlns:wps="http://schemas.microsoft.com/office/word/2010/wordprocessingShape" mc:Ignorable="w14 w15 w16se w16cid w16 w16cex w16sdtdh wp14">
+<w:hdr xmlns:a="http://schemas.openxmlformats.org/drawingml/2006/main" xmlns:pic="http://schemas.openxmlformats.org/drawingml/2006/picture" xmlns:wpc="http://schemas.microsoft.com/office/word/2010/wordprocessingCanvas" xmlns:cx="http://schemas.microsoft.com/office/drawing/2014/chartex" xmlns:cx1="http://schemas.microsoft.com/office/drawing/2015/9/8/chartex" xmlns:cx2="http://schemas.microsoft.com/office/drawing/2015/10/21/chartex" xmlns:cx3="http://schemas.microsoft.com/office/drawing/2016/5/9/chartex" xmlns:cx4="http://schemas.microsoft.com/office/drawing/2016/5/10/chartex" xmlns:cx5="http://schemas.microsoft.com/office/drawing/2016/5/11/chartex" xmlns:cx6="http://schemas.microsoft.com/office/drawing/2016/5/12/chartex" xmlns:cx7="http://schemas.microsoft.com/office/drawing/2016/5/13/chartex" xmlns:cx8="http://schemas.microsoft.com/office/drawing/2016/5/14/chartex" xmlns:mc="http://schemas.openxmlformats.org/markup-compatibility/2006" xmlns:aink="http://schemas.microsoft.com/office/drawing/2016/ink" xmlns:am3d="http://schemas.microsoft.com/office/drawing/2017/model3d" xmlns:o="urn:schemas-microsoft-com:office:office" xmlns:oel="http://schemas.microsoft.com/office/2019/extlst" xmlns:r="http://schemas.openxmlformats.org/officeDocument/2006/relationships" xmlns:m="http://schemas.openxmlformats.org/officeDocument/2006/math" xmlns:v="urn:schemas-microsoft-com:vml" xmlns:wp14="http://schemas.microsoft.com/office/word/2010/wordprocessingDrawing" xmlns:wp="http://schemas.openxmlformats.org/drawingml/2006/wordprocessingDrawing" xmlns:w10="urn:schemas-microsoft-com:office:word" xmlns:w="http://schemas.openxmlformats.org/wordprocessingml/2006/main" xmlns:w14="http://schemas.microsoft.com/office/word/2010/wordml" xmlns:w15="http://schemas.microsoft.com/office/word/2012/wordml" xmlns:w16cex="http://schemas.microsoft.com/office/word/2018/wordml/cex" xmlns:w16cid="http://schemas.microsoft.com/office/word/2016/wordml/cid" xmlns:w16="http://schemas.microsoft.com/office/word/2018/wordml" xmlns:w16du="http://schemas.microsoft.com/office/word/2023/wordml/word16du" xmlns:w16sdtdh="http://schemas.microsoft.com/office/word/2020/wordml/sdtdatahash" xmlns:w16sdtfl="http://schemas.microsoft.com/office/word/2024/wordml/sdtformatlock" xmlns:w16se="http://schemas.microsoft.com/office/word/2015/wordml/symex" xmlns:wpg="http://schemas.microsoft.com/office/word/2010/wordprocessingGroup" xmlns:wpi="http://schemas.microsoft.com/office/word/2010/wordprocessingInk" xmlns:wne="http://schemas.microsoft.com/office/word/2006/wordml" xmlns:wps="http://schemas.microsoft.com/office/word/2010/wordprocessingShape" mc:Ignorable="w14 w15 w16se w16cid w16 w16cex w16sdtdh w16sdtfl w16du wp14">
   <w:tbl>
     <w:tblPr>
       <w:tblStyle w:val="TableGrid"/>
@@ -1442,7 +1447,7 @@
           <w:alias w:val="#Nav: /Company_Information/Picture"/>
           <w:tag w:val="#Nav: NPR_RS_Fiscal_Bill_A4_v1/6014453"/>
           <w:id w:val="-547069836"/>
-          <w:dataBinding w:prefixMappings="xmlns:ns0='urn:microsoft-dynamics-nav/reports/NPR_RS_Fiscal_Bill_A4_v1/6014453/'" w:xpath="/ns0:NavWordReportXmlPart[1]/ns0:Company_Information[1]/ns0:Picture[1]" w:storeItemID="{C422AE0F-6BBB-47D8-A426-88741F7A773F}"/>
+          <w:dataBinding w:prefixMappings="xmlns:ns0='urn:microsoft-dynamics-nav/reports/NPR_RS_Fiscal_Bill_A4_v1/6014453/'" w:xpath="/ns0:NavWordReportXmlPart[1]/ns0:Company_Information[1]/ns0:Picture[1]" w:storeItemID="{97405892-E049-4DDC-A51A-33682FA54B2F}"/>
           <w:picture/>
         </w:sdtPr>
         <w:sdtContent>
@@ -1515,7 +1520,7 @@
           <w:placeholder>
             <w:docPart w:val="74D09FBE3996492A872E2490640FE6D0"/>
           </w:placeholder>
-          <w:dataBinding w:prefixMappings="xmlns:ns0='urn:microsoft-dynamics-nav/reports/NPR_RS_Fiscal_Bill_A4_v1/6014453/'" w:xpath="/ns0:NavWordReportXmlPart[1]/ns0:Company_Information[1]/ns0:Name[1]" w:storeItemID="{C422AE0F-6BBB-47D8-A426-88741F7A773F}"/>
+          <w:dataBinding w:prefixMappings="xmlns:ns0='urn:microsoft-dynamics-nav/reports/NPR_RS_Fiscal_Bill_A4_v1/6014453/'" w:xpath="/ns0:NavWordReportXmlPart[1]/ns0:Company_Information[1]/ns0:Name[1]" w:storeItemID="{97405892-E049-4DDC-A51A-33682FA54B2F}"/>
           <w:text/>
         </w:sdtPr>
         <w:sdtContent>
@@ -1560,7 +1565,7 @@
           <w:placeholder>
             <w:docPart w:val="74D09FBE3996492A872E2490640FE6D0"/>
           </w:placeholder>
-          <w:dataBinding w:prefixMappings="xmlns:ns0='urn:microsoft-dynamics-nav/reports/NPR_RS_Fiscal_Bill_A4_v1/6014453/'" w:xpath="/ns0:NavWordReportXmlPart[1]/ns0:Company_Information[1]/ns0:Address[1]" w:storeItemID="{C422AE0F-6BBB-47D8-A426-88741F7A773F}"/>
+          <w:dataBinding w:prefixMappings="xmlns:ns0='urn:microsoft-dynamics-nav/reports/NPR_RS_Fiscal_Bill_A4_v1/6014453/'" w:xpath="/ns0:NavWordReportXmlPart[1]/ns0:Company_Information[1]/ns0:Address[1]" w:storeItemID="{97405892-E049-4DDC-A51A-33682FA54B2F}"/>
           <w:text/>
         </w:sdtPr>
         <w:sdtContent>
@@ -1605,7 +1610,7 @@
           <w:placeholder>
             <w:docPart w:val="F54A6BCDDBE44375B5F9D3458BEF6B00"/>
           </w:placeholder>
-          <w:dataBinding w:prefixMappings="xmlns:ns0='urn:microsoft-dynamics-nav/reports/NPR_RS_Fiscal_Bill_A4_v1/6014453/'" w:xpath="/ns0:NavWordReportXmlPart[1]/ns0:Company_Information[1]/ns0:E_Mail[1]" w:storeItemID="{C422AE0F-6BBB-47D8-A426-88741F7A773F}"/>
+          <w:dataBinding w:prefixMappings="xmlns:ns0='urn:microsoft-dynamics-nav/reports/NPR_RS_Fiscal_Bill_A4_v1/6014453/'" w:xpath="/ns0:NavWordReportXmlPart[1]/ns0:Company_Information[1]/ns0:E_Mail[1]" w:storeItemID="{97405892-E049-4DDC-A51A-33682FA54B2F}"/>
           <w:text/>
         </w:sdtPr>
         <w:sdtContent>
@@ -1650,7 +1655,7 @@
           <w:placeholder>
             <w:docPart w:val="48D68AA565E94D0A9284AA91A8D854AB"/>
           </w:placeholder>
-          <w:dataBinding w:prefixMappings="xmlns:ns0='urn:microsoft-dynamics-nav/reports/NPR_RS_Fiscal_Bill_A4_v1/6014453/'" w:xpath="/ns0:NavWordReportXmlPart[1]/ns0:Company_Information[1]/ns0:Phone_No_[1]" w:storeItemID="{C422AE0F-6BBB-47D8-A426-88741F7A773F}"/>
+          <w:dataBinding w:prefixMappings="xmlns:ns0='urn:microsoft-dynamics-nav/reports/NPR_RS_Fiscal_Bill_A4_v1/6014453/'" w:xpath="/ns0:NavWordReportXmlPart[1]/ns0:Company_Information[1]/ns0:Phone_No_[1]" w:storeItemID="{97405892-E049-4DDC-A51A-33682FA54B2F}"/>
           <w:text/>
         </w:sdtPr>
         <w:sdtContent>
@@ -1714,7 +1719,7 @@
           <w:placeholder>
             <w:docPart w:val="808433F6DA684ED893EA062C8BF2DC51"/>
           </w:placeholder>
-          <w:dataBinding w:prefixMappings="xmlns:ns0='urn:microsoft-dynamics-nav/reports/NPR_RS_Fiscal_Bill_A4_v1/6014453/'" w:xpath="/ns0:NavWordReportXmlPart[1]/ns0:NPR_RS_POS_Audit_Log_Aux_Info[1]/ns0:FiscalDetails[1]/ns0:Barcode[1]" w:storeItemID="{C422AE0F-6BBB-47D8-A426-88741F7A773F}"/>
+          <w:dataBinding w:prefixMappings="xmlns:ns0='urn:microsoft-dynamics-nav/reports/NPR_RS_Fiscal_Bill_A4_v1/6014453/'" w:xpath="/ns0:NavWordReportXmlPart[1]/ns0:NPR_RS_POS_Audit_Log_Aux_Info[1]/ns0:FiscalDetails[1]/ns0:Barcode[1]" w:storeItemID="{97405892-E049-4DDC-A51A-33682FA54B2F}"/>
           <w:text/>
         </w:sdtPr>
         <w:sdtContent>
@@ -1751,7 +1756,7 @@
 </file>
 
 <file path=word/styles.xml><?xml version="1.0" encoding="utf-8"?>
-<w:styles xmlns:mc="http://schemas.openxmlformats.org/markup-compatibility/2006" xmlns:r="http://schemas.openxmlformats.org/officeDocument/2006/relationships" xmlns:w="http://schemas.openxmlformats.org/wordprocessingml/2006/main" xmlns:w14="http://schemas.microsoft.com/office/word/2010/wordml" xmlns:w15="http://schemas.microsoft.com/office/word/2012/wordml" xmlns:w16cex="http://schemas.microsoft.com/office/word/2018/wordml/cex" xmlns:w16cid="http://schemas.microsoft.com/office/word/2016/wordml/cid" xmlns:w16="http://schemas.microsoft.com/office/word/2018/wordml" xmlns:w16sdtdh="http://schemas.microsoft.com/office/word/2020/wordml/sdtdatahash" xmlns:w16se="http://schemas.microsoft.com/office/word/2015/wordml/symex" mc:Ignorable="w14 w15 w16se w16cid w16 w16cex w16sdtdh">
+<w:styles xmlns:mc="http://schemas.openxmlformats.org/markup-compatibility/2006" xmlns:r="http://schemas.openxmlformats.org/officeDocument/2006/relationships" xmlns:w="http://schemas.openxmlformats.org/wordprocessingml/2006/main" xmlns:w14="http://schemas.microsoft.com/office/word/2010/wordml" xmlns:w15="http://schemas.microsoft.com/office/word/2012/wordml" xmlns:w16cex="http://schemas.microsoft.com/office/word/2018/wordml/cex" xmlns:w16cid="http://schemas.microsoft.com/office/word/2016/wordml/cid" xmlns:w16="http://schemas.microsoft.com/office/word/2018/wordml" xmlns:w16du="http://schemas.microsoft.com/office/word/2023/wordml/word16du" xmlns:w16sdtdh="http://schemas.microsoft.com/office/word/2020/wordml/sdtdatahash" xmlns:w16sdtfl="http://schemas.microsoft.com/office/word/2024/wordml/sdtformatlock" xmlns:w16se="http://schemas.microsoft.com/office/word/2015/wordml/symex" mc:Ignorable="w14 w15 w16se w16cid w16 w16cex w16sdtdh w16sdtfl w16du">
   <w:docDefaults>
     <w:rPrDefault>
       <w:rPr>
@@ -2262,7 +2267,7 @@
 </file>
 
 <file path=word/glossary/document.xml><?xml version="1.0" encoding="utf-8"?>
-<w:glossaryDocument xmlns:wpc="http://schemas.microsoft.com/office/word/2010/wordprocessingCanvas" xmlns:cx="http://schemas.microsoft.com/office/drawing/2014/chartex" xmlns:cx1="http://schemas.microsoft.com/office/drawing/2015/9/8/chartex" xmlns:cx2="http://schemas.microsoft.com/office/drawing/2015/10/21/chartex" xmlns:cx3="http://schemas.microsoft.com/office/drawing/2016/5/9/chartex" xmlns:cx4="http://schemas.microsoft.com/office/drawing/2016/5/10/chartex" xmlns:cx5="http://schemas.microsoft.com/office/drawing/2016/5/11/chartex" xmlns:cx6="http://schemas.microsoft.com/office/drawing/2016/5/12/chartex" xmlns:cx7="http://schemas.microsoft.com/office/drawing/2016/5/13/chartex" xmlns:cx8="http://schemas.microsoft.com/office/drawing/2016/5/14/chartex" xmlns:mc="http://schemas.openxmlformats.org/markup-compatibility/2006" xmlns:aink="http://schemas.microsoft.com/office/drawing/2016/ink" xmlns:am3d="http://schemas.microsoft.com/office/drawing/2017/model3d" xmlns:o="urn:schemas-microsoft-com:office:office" xmlns:oel="http://schemas.microsoft.com/office/2019/extlst" xmlns:r="http://schemas.openxmlformats.org/officeDocument/2006/relationships" xmlns:m="http://schemas.openxmlformats.org/officeDocument/2006/math" xmlns:v="urn:schemas-microsoft-com:vml" xmlns:wp14="http://schemas.microsoft.com/office/word/2010/wordprocessingDrawing" xmlns:wp="http://schemas.openxmlformats.org/drawingml/2006/wordprocessingDrawing" xmlns:w10="urn:schemas-microsoft-com:office:word" xmlns:w="http://schemas.openxmlformats.org/wordprocessingml/2006/main" xmlns:w14="http://schemas.microsoft.com/office/word/2010/wordml" xmlns:w15="http://schemas.microsoft.com/office/word/2012/wordml" xmlns:w16cex="http://schemas.microsoft.com/office/word/2018/wordml/cex" xmlns:w16cid="http://schemas.microsoft.com/office/word/2016/wordml/cid" xmlns:w16="http://schemas.microsoft.com/office/word/2018/wordml" xmlns:w16sdtdh="http://schemas.microsoft.com/office/word/2020/wordml/sdtdatahash" xmlns:w16se="http://schemas.microsoft.com/office/word/2015/wordml/symex" xmlns:wpg="http://schemas.microsoft.com/office/word/2010/wordprocessingGroup" xmlns:wpi="http://schemas.microsoft.com/office/word/2010/wordprocessingInk" xmlns:wne="http://schemas.microsoft.com/office/word/2006/wordml" xmlns:wps="http://schemas.microsoft.com/office/word/2010/wordprocessingShape" mc:Ignorable="w14 w15 w16se w16cid w16 w16cex w16sdtdh wp14">
+<w:glossaryDocument xmlns:wpc="http://schemas.microsoft.com/office/word/2010/wordprocessingCanvas" xmlns:cx="http://schemas.microsoft.com/office/drawing/2014/chartex" xmlns:cx1="http://schemas.microsoft.com/office/drawing/2015/9/8/chartex" xmlns:cx2="http://schemas.microsoft.com/office/drawing/2015/10/21/chartex" xmlns:cx3="http://schemas.microsoft.com/office/drawing/2016/5/9/chartex" xmlns:cx4="http://schemas.microsoft.com/office/drawing/2016/5/10/chartex" xmlns:cx5="http://schemas.microsoft.com/office/drawing/2016/5/11/chartex" xmlns:cx6="http://schemas.microsoft.com/office/drawing/2016/5/12/chartex" xmlns:cx7="http://schemas.microsoft.com/office/drawing/2016/5/13/chartex" xmlns:cx8="http://schemas.microsoft.com/office/drawing/2016/5/14/chartex" xmlns:mc="http://schemas.openxmlformats.org/markup-compatibility/2006" xmlns:aink="http://schemas.microsoft.com/office/drawing/2016/ink" xmlns:am3d="http://schemas.microsoft.com/office/drawing/2017/model3d" xmlns:o="urn:schemas-microsoft-com:office:office" xmlns:oel="http://schemas.microsoft.com/office/2019/extlst" xmlns:r="http://schemas.openxmlformats.org/officeDocument/2006/relationships" xmlns:m="http://schemas.openxmlformats.org/officeDocument/2006/math" xmlns:v="urn:schemas-microsoft-com:vml" xmlns:wp14="http://schemas.microsoft.com/office/word/2010/wordprocessingDrawing" xmlns:wp="http://schemas.openxmlformats.org/drawingml/2006/wordprocessingDrawing" xmlns:w10="urn:schemas-microsoft-com:office:word" xmlns:w="http://schemas.openxmlformats.org/wordprocessingml/2006/main" xmlns:w14="http://schemas.microsoft.com/office/word/2010/wordml" xmlns:w15="http://schemas.microsoft.com/office/word/2012/wordml" xmlns:w16cex="http://schemas.microsoft.com/office/word/2018/wordml/cex" xmlns:w16cid="http://schemas.microsoft.com/office/word/2016/wordml/cid" xmlns:w16="http://schemas.microsoft.com/office/word/2018/wordml" xmlns:w16du="http://schemas.microsoft.com/office/word/2023/wordml/word16du" xmlns:w16sdtdh="http://schemas.microsoft.com/office/word/2020/wordml/sdtdatahash" xmlns:w16sdtfl="http://schemas.microsoft.com/office/word/2024/wordml/sdtformatlock" xmlns:w16se="http://schemas.microsoft.com/office/word/2015/wordml/symex" xmlns:wpg="http://schemas.microsoft.com/office/word/2010/wordprocessingGroup" xmlns:wpi="http://schemas.microsoft.com/office/word/2010/wordprocessingInk" xmlns:wne="http://schemas.microsoft.com/office/word/2006/wordml" xmlns:wps="http://schemas.microsoft.com/office/word/2010/wordprocessingShape" mc:Ignorable="w14 w15 w16se w16cid w16 w16cex w16sdtdh w16sdtfl w16du wp14">
   <w:docParts>
     <w:docPart>
       <w:docPartPr>
@@ -2585,13 +2590,13 @@
 </file>
 
 <file path=word/glossary/fontTable.xml><?xml version="1.0" encoding="utf-8"?>
-<w:fonts xmlns:mc="http://schemas.openxmlformats.org/markup-compatibility/2006" xmlns:r="http://schemas.openxmlformats.org/officeDocument/2006/relationships" xmlns:w="http://schemas.openxmlformats.org/wordprocessingml/2006/main" xmlns:w14="http://schemas.microsoft.com/office/word/2010/wordml" xmlns:w15="http://schemas.microsoft.com/office/word/2012/wordml" xmlns:w16cex="http://schemas.microsoft.com/office/word/2018/wordml/cex" xmlns:w16cid="http://schemas.microsoft.com/office/word/2016/wordml/cid" xmlns:w16="http://schemas.microsoft.com/office/word/2018/wordml" xmlns:w16sdtdh="http://schemas.microsoft.com/office/word/2020/wordml/sdtdatahash" xmlns:w16se="http://schemas.microsoft.com/office/word/2015/wordml/symex" mc:Ignorable="w14 w15 w16se w16cid w16 w16cex w16sdtdh">
+<w:fonts xmlns:mc="http://schemas.openxmlformats.org/markup-compatibility/2006" xmlns:r="http://schemas.openxmlformats.org/officeDocument/2006/relationships" xmlns:w="http://schemas.openxmlformats.org/wordprocessingml/2006/main" xmlns:w14="http://schemas.microsoft.com/office/word/2010/wordml" xmlns:w15="http://schemas.microsoft.com/office/word/2012/wordml" xmlns:w16cex="http://schemas.microsoft.com/office/word/2018/wordml/cex" xmlns:w16cid="http://schemas.microsoft.com/office/word/2016/wordml/cid" xmlns:w16="http://schemas.microsoft.com/office/word/2018/wordml" xmlns:w16du="http://schemas.microsoft.com/office/word/2023/wordml/word16du" xmlns:w16sdtdh="http://schemas.microsoft.com/office/word/2020/wordml/sdtdatahash" xmlns:w16sdtfl="http://schemas.microsoft.com/office/word/2024/wordml/sdtformatlock" xmlns:w16se="http://schemas.microsoft.com/office/word/2015/wordml/symex" mc:Ignorable="w14 w15 w16se w16cid w16 w16cex w16sdtdh w16sdtfl w16du">
   <w:font w:name="Calibri">
     <w:panose1 w:val="020F0502020204030204"/>
     <w:charset w:val="00"/>
     <w:family w:val="swiss"/>
     <w:pitch w:val="variable"/>
-    <w:sig w:usb0="E4002EFF" w:usb1="C000247B" w:usb2="00000009" w:usb3="00000000" w:csb0="000001FF" w:csb1="00000000"/>
+    <w:sig w:usb0="E4002EFF" w:usb1="C200247B" w:usb2="00000009" w:usb3="00000000" w:csb0="000001FF" w:csb1="00000000"/>
   </w:font>
   <w:font w:name="Times New Roman">
     <w:panose1 w:val="02020603050405020304"/>
@@ -2621,13 +2626,25 @@
     <w:charset w:val="00"/>
     <w:family w:val="swiss"/>
     <w:pitch w:val="variable"/>
-    <w:sig w:usb0="E4002EFF" w:usb1="C000247B" w:usb2="00000009" w:usb3="00000000" w:csb0="000001FF" w:csb1="00000000"/>
+    <w:sig w:usb0="E4002EFF" w:usb1="C200247B" w:usb2="00000009" w:usb3="00000000" w:csb0="000001FF" w:csb1="00000000"/>
+  </w:font>
+  <w:font w:name="Aptos">
+    <w:charset w:val="00"/>
+    <w:family w:val="swiss"/>
+    <w:pitch w:val="variable"/>
+    <w:sig w:usb0="20000287" w:usb1="00000003" w:usb2="00000000" w:usb3="00000000" w:csb0="0000019F" w:csb1="00000000"/>
+  </w:font>
+  <w:font w:name="Aptos Display">
+    <w:charset w:val="00"/>
+    <w:family w:val="swiss"/>
+    <w:pitch w:val="variable"/>
+    <w:sig w:usb0="20000287" w:usb1="00000003" w:usb2="00000000" w:usb3="00000000" w:csb0="0000019F" w:csb1="00000000"/>
   </w:font>
 </w:fonts>
 </file>
 
 <file path=word/glossary/settings.xml><?xml version="1.0" encoding="utf-8"?>
-<w:settings xmlns:mc="http://schemas.openxmlformats.org/markup-compatibility/2006" xmlns:o="urn:schemas-microsoft-com:office:office" xmlns:r="http://schemas.openxmlformats.org/officeDocument/2006/relationships" xmlns:m="http://schemas.openxmlformats.org/officeDocument/2006/math" xmlns:v="urn:schemas-microsoft-com:vml" xmlns:w10="urn:schemas-microsoft-com:office:word" xmlns:w="http://schemas.openxmlformats.org/wordprocessingml/2006/main" xmlns:w14="http://schemas.microsoft.com/office/word/2010/wordml" xmlns:w15="http://schemas.microsoft.com/office/word/2012/wordml" xmlns:w16cex="http://schemas.microsoft.com/office/word/2018/wordml/cex" xmlns:w16cid="http://schemas.microsoft.com/office/word/2016/wordml/cid" xmlns:w16="http://schemas.microsoft.com/office/word/2018/wordml" xmlns:w16sdtdh="http://schemas.microsoft.com/office/word/2020/wordml/sdtdatahash" xmlns:w16se="http://schemas.microsoft.com/office/word/2015/wordml/symex" xmlns:sl="http://schemas.openxmlformats.org/schemaLibrary/2006/main" mc:Ignorable="w14 w15 w16se w16cid w16 w16cex w16sdtdh">
+<w:settings xmlns:mc="http://schemas.openxmlformats.org/markup-compatibility/2006" xmlns:o="urn:schemas-microsoft-com:office:office" xmlns:r="http://schemas.openxmlformats.org/officeDocument/2006/relationships" xmlns:m="http://schemas.openxmlformats.org/officeDocument/2006/math" xmlns:v="urn:schemas-microsoft-com:vml" xmlns:w10="urn:schemas-microsoft-com:office:word" xmlns:w="http://schemas.openxmlformats.org/wordprocessingml/2006/main" xmlns:w14="http://schemas.microsoft.com/office/word/2010/wordml" xmlns:w15="http://schemas.microsoft.com/office/word/2012/wordml" xmlns:w16cex="http://schemas.microsoft.com/office/word/2018/wordml/cex" xmlns:w16cid="http://schemas.microsoft.com/office/word/2016/wordml/cid" xmlns:w16="http://schemas.microsoft.com/office/word/2018/wordml" xmlns:w16du="http://schemas.microsoft.com/office/word/2023/wordml/word16du" xmlns:w16sdtdh="http://schemas.microsoft.com/office/word/2020/wordml/sdtdatahash" xmlns:w16sdtfl="http://schemas.microsoft.com/office/word/2024/wordml/sdtformatlock" xmlns:w16se="http://schemas.microsoft.com/office/word/2015/wordml/symex" xmlns:sl="http://schemas.openxmlformats.org/schemaLibrary/2006/main" mc:Ignorable="w14 w15 w16se w16cid w16 w16cex w16sdtdh w16sdtfl w16du">
   <w:view w:val="normal"/>
   <w:defaultTabStop w:val="720"/>
   <w:characterSpacingControl w:val="doNotCompress"/>
@@ -2646,6 +2663,7 @@
     <w:rsid w:val="00045A0D"/>
     <w:rsid w:val="00093F87"/>
     <w:rsid w:val="000A272D"/>
+    <w:rsid w:val="000A58E6"/>
     <w:rsid w:val="000F1F08"/>
     <w:rsid w:val="00155A9C"/>
     <w:rsid w:val="00155C75"/>
@@ -2680,6 +2698,7 @@
     <w:rsid w:val="004477EA"/>
     <w:rsid w:val="00460782"/>
     <w:rsid w:val="00470C44"/>
+    <w:rsid w:val="00471FA8"/>
     <w:rsid w:val="00474520"/>
     <w:rsid w:val="0049339E"/>
     <w:rsid w:val="004B7208"/>
@@ -2723,8 +2742,10 @@
     <w:rsid w:val="00941DFF"/>
     <w:rsid w:val="00967ACD"/>
     <w:rsid w:val="00991919"/>
+    <w:rsid w:val="009C245F"/>
     <w:rsid w:val="009D64E3"/>
     <w:rsid w:val="009D78B2"/>
+    <w:rsid w:val="009E3A6E"/>
     <w:rsid w:val="00A01D99"/>
     <w:rsid w:val="00A150F9"/>
     <w:rsid w:val="00A3284B"/>
@@ -2815,7 +2836,7 @@
 </file>
 
 <file path=word/glossary/styles.xml><?xml version="1.0" encoding="utf-8"?>
-<w:styles xmlns:mc="http://schemas.openxmlformats.org/markup-compatibility/2006" xmlns:r="http://schemas.openxmlformats.org/officeDocument/2006/relationships" xmlns:w="http://schemas.openxmlformats.org/wordprocessingml/2006/main" xmlns:w14="http://schemas.microsoft.com/office/word/2010/wordml" xmlns:w15="http://schemas.microsoft.com/office/word/2012/wordml" xmlns:w16cex="http://schemas.microsoft.com/office/word/2018/wordml/cex" xmlns:w16cid="http://schemas.microsoft.com/office/word/2016/wordml/cid" xmlns:w16="http://schemas.microsoft.com/office/word/2018/wordml" xmlns:w16sdtdh="http://schemas.microsoft.com/office/word/2020/wordml/sdtdatahash" xmlns:w16se="http://schemas.microsoft.com/office/word/2015/wordml/symex" mc:Ignorable="w14 w15 w16se w16cid w16 w16cex w16sdtdh">
+<w:styles xmlns:mc="http://schemas.openxmlformats.org/markup-compatibility/2006" xmlns:r="http://schemas.openxmlformats.org/officeDocument/2006/relationships" xmlns:w="http://schemas.openxmlformats.org/wordprocessingml/2006/main" xmlns:w14="http://schemas.microsoft.com/office/word/2010/wordml" xmlns:w15="http://schemas.microsoft.com/office/word/2012/wordml" xmlns:w16cex="http://schemas.microsoft.com/office/word/2018/wordml/cex" xmlns:w16cid="http://schemas.microsoft.com/office/word/2016/wordml/cid" xmlns:w16="http://schemas.microsoft.com/office/word/2018/wordml" xmlns:w16du="http://schemas.microsoft.com/office/word/2023/wordml/word16du" xmlns:w16sdtdh="http://schemas.microsoft.com/office/word/2020/wordml/sdtdatahash" xmlns:w16sdtfl="http://schemas.microsoft.com/office/word/2024/wordml/sdtformatlock" xmlns:w16se="http://schemas.microsoft.com/office/word/2015/wordml/symex" mc:Ignorable="w14 w15 w16se w16cid w16 w16cex w16sdtdh w16sdtfl w16du">
   <w:docDefaults>
     <w:rPrDefault>
       <w:rPr>
@@ -3294,7 +3315,7 @@
 </file>
 
 <file path=word/glossary/webSettings.xml><?xml version="1.0" encoding="utf-8"?>
-<w:webSettings xmlns:mc="http://schemas.openxmlformats.org/markup-compatibility/2006" xmlns:r="http://schemas.openxmlformats.org/officeDocument/2006/relationships" xmlns:w="http://schemas.openxmlformats.org/wordprocessingml/2006/main" xmlns:w14="http://schemas.microsoft.com/office/word/2010/wordml" xmlns:w15="http://schemas.microsoft.com/office/word/2012/wordml" xmlns:w16cex="http://schemas.microsoft.com/office/word/2018/wordml/cex" xmlns:w16cid="http://schemas.microsoft.com/office/word/2016/wordml/cid" xmlns:w16="http://schemas.microsoft.com/office/word/2018/wordml" xmlns:w16sdtdh="http://schemas.microsoft.com/office/word/2020/wordml/sdtdatahash" xmlns:w16se="http://schemas.microsoft.com/office/word/2015/wordml/symex" mc:Ignorable="w14 w15 w16se w16cid w16 w16cex w16sdtdh">
+<w:webSettings xmlns:mc="http://schemas.openxmlformats.org/markup-compatibility/2006" xmlns:r="http://schemas.openxmlformats.org/officeDocument/2006/relationships" xmlns:w="http://schemas.openxmlformats.org/wordprocessingml/2006/main" xmlns:w14="http://schemas.microsoft.com/office/word/2010/wordml" xmlns:w15="http://schemas.microsoft.com/office/word/2012/wordml" xmlns:w16cex="http://schemas.microsoft.com/office/word/2018/wordml/cex" xmlns:w16cid="http://schemas.microsoft.com/office/word/2016/wordml/cid" xmlns:w16="http://schemas.microsoft.com/office/word/2018/wordml" xmlns:w16du="http://schemas.microsoft.com/office/word/2023/wordml/word16du" xmlns:w16sdtdh="http://schemas.microsoft.com/office/word/2020/wordml/sdtdatahash" xmlns:w16sdtfl="http://schemas.microsoft.com/office/word/2024/wordml/sdtformatlock" xmlns:w16se="http://schemas.microsoft.com/office/word/2015/wordml/symex" mc:Ignorable="w14 w15 w16se w16cid w16 w16cex w16sdtdh w16sdtfl w16du">
   <w:optimizeForBrowser/>
   <w:allowPNG/>
 </w:webSettings>
@@ -3595,10 +3616,78 @@
 </a:theme>
 </file>
 
-<file path=customXML/item3.xml>��< ? x m l   v e r s i o n = " 1 . 0 "   e n c o d i n g = " u t f - 1 6 " ? > +<file path=customXml/item1.xml><?xml version="1.0" encoding="utf-8"?>
+<b:Sources xmlns:b="http://schemas.openxmlformats.org/officeDocument/2006/bibliography" xmlns="http://schemas.openxmlformats.org/officeDocument/2006/bibliography" SelectedStyle="\APASixthEditionOfficeOnline.xsl" StyleName="APA" Version="6"/>
+</file>
+
+<file path=customXml/item2.xml>��< ? x m l   v e r s i o n = " 1 . 0 "   e n c o d i n g = " u t f - 1 6 " ? >   
  < N a v W o r d R e p o r t X m l P a r t   x m l n s = " u r n : m i c r o s o f t - d y n a m i c s - n a v / r e p o r t s / N P R _ R S _ F i s c a l _ B i l l _ A 4 _ v 1 / 6 0 1 4 4 5 3 / " >   
+     < B C R e p o r t I n f o r m a t i o n > + 
+         < R e p o r t M e t a d a t a > + 
+             < E x t e n s i o n I d > E x t e n s i o n   I D < / E x t e n s i o n I d > + 
+             < E x t e n s i o n N a m e > E x t e n s i o n   N a m e < / E x t e n s i o n N a m e > + 
+             < E x t e n s i o n P u b l i s h e r > E x t e n s i o n   P u b l i s h e r < / E x t e n s i o n P u b l i s h e r > + 
+             < E x t e n s i o n V e r s i o n > E x t e n s i o n   V e r s i o n < / E x t e n s i o n V e r s i o n > + 
+             < R e p o r t I d > R e p o r t   I D < / R e p o r t I d > + 
+             < R e p o r t N a m e > R e p o r t   N a m e < / R e p o r t N a m e > + 
+             < A b o u t T h i s R e p o r t T i t l e > A b o u t   T h i s   R e p o r t   T i t l e < / A b o u t T h i s R e p o r t T i t l e > + 
+             < A b o u t T h i s R e p o r t T e x t > A b o u t   T h i s   R e p o r t   T e x t < / A b o u t T h i s R e p o r t T e x t > + 
+             < R e p o r t H e l p L i n k > R e p o r t   H e l p   L i n k < / R e p o r t H e l p L i n k > + 
+         < / R e p o r t M e t a d a t a > + 
+         < R e p o r t R e q u e s t > + 
+             < T e n a n t E n t r a I d > T e n a n t   E n t r a   I d < / T e n a n t E n t r a I d > + 
+             < E n v i r o n m e n t N a m e > E n v i r o n m e n t   N a m e < / E n v i r o n m e n t N a m e > + 
+             < E n v i r o n m e n t T y p e > E n v i r o n m e n t   T y p e < / E n v i r o n m e n t T y p e > + 
+             < C o m p a n y N a m e > C o m p a n y   N a m e < / C o m p a n y N a m e > + 
+             < C o m p a n y D i s p l a y N a m e > C o m p a n y   D i s p l a y   N a m e < / C o m p a n y D i s p l a y N a m e > + 
+             < C o m p a n y I d > C o m p a n y   I D < / C o m p a n y I d > + 
+             < U s e r N a m e > U s e r   N a m e < / U s e r N a m e > + 
+             < D a t e A n d T i m e > D a t e   a n d   T i m e < / D a t e A n d T i m e > + 
+             < L a n g u a g e > L a n g u a g e < / L a n g u a g e > + 
+             < F o r m a t R e g i o n > F o r m a t   R e g i o n < / F o r m a t R e g i o n > + 
+             < D a t e T i m e V a l u e s > + 
+                 < Y e a r > Y e a r < / Y e a r > + 
+                 < M o n t h N u m b e r > M o n t h   N u m b e r < / M o n t h N u m b e r > + 
+                 < D a y N u m b e r > D a y   N u m b e r < / D a y N u m b e r > + 
+                 < H o u r > H o u r < / H o u r > + 
+                 < M i n u t e > M i n u t e < / M i n u t e > + 
+             < / D a t e T i m e V a l u e s > + 
+         < / R e p o r t R e q u e s t > + 
+     < / B C R e p o r t I n f o r m a t i o n > + 
      < L a b e l s >   
          < A d d r e s s N a m e C a p t i o n L b l > A d d r e s s N a m e C a p t i o n L b l < / A d d r e s s N a m e C a p t i o n L b l > @@ -3648,6 +3737,8 @@
              < B a r c o d e > B a r c o d e < / B a r c o d e >   
              < C o m p a n y I n f o r m a t i o n B l o c k > C o m p a n y I n f o r m a t i o n B l o c k < / C o m p a n y I n f o r m a t i o n B l o c k > + 
+             < C u s t o m e r I n f o r m a t i o n B l o c k > C u s t o m e r I n f o r m a t i o n B l o c k < / C u s t o m e r I n f o r m a t i o n B l o c k >   
              < D i s c o u n t A m o u n t > D i s c o u n t A m o u n t < / D i s c o u n t A m o u n t >   
@@ -3686,14 +3777,18 @@
  < / N a v W o r d R e p o r t X m l P a r t > 
 </file>
 
-<file path=customXml/item2.xml><?xml version="1.0" encoding="utf-8"?>
-<b:Sources xmlns:b="http://schemas.openxmlformats.org/officeDocument/2006/bibliography" xmlns="http://schemas.openxmlformats.org/officeDocument/2006/bibliography" SelectedStyle="\APASixthEditionOfficeOnline.xsl" StyleName="APA" Version="6"/>
-</file>
-
-<file path=customXml/itemProps2.xml><?xml version="1.0" encoding="utf-8"?>
+<file path=customXml/itemProps1.xml><?xml version="1.0" encoding="utf-8"?>
 <ds:datastoreItem xmlns:ds="http://schemas.openxmlformats.org/officeDocument/2006/customXml" ds:itemID="{5D838706-A9C2-4D1D-815D-5C6316C05B8A}">
   <ds:schemaRefs>
     <ds:schemaRef ds:uri="http://schemas.openxmlformats.org/officeDocument/2006/bibliography"/>
   </ds:schemaRefs>
 </ds:datastoreItem>
+</file>
+
+<file path=customXml/itemProps2.xml><?xml version="1.0" encoding="utf-8"?>
+<ds:datastoreItem xmlns:ds="http://schemas.openxmlformats.org/officeDocument/2006/customXml" ds:itemID="{97405892-E049-4DDC-A51A-33682FA54B2F}">
+  <ds:schemaRefs>
+    <ds:schemaRef ds:uri="urn:microsoft-dynamics-nav/reports/NPR_RS_Fiscal_Bill_A4_v1/6014453/"/>
+  </ds:schemaRefs>
+</ds:datastoreItem>
 </file>
</xml_diff>